<commit_message>
web:xiaojiayu: upload homework for lesson7
upload homework for lesson7
</commit_message>
<xml_diff>
--- a/homework.docx
+++ b/homework.docx
@@ -13242,10 +13242,3120 @@
     </w:p>
     <w:p>
       <w:pPr>
+        <w:widowControl/>
+        <w:jc w:val="left"/>
+      </w:pPr>
+      <w:r>
+        <w:br w:type="page"/>
+      </w:r>
+    </w:p>
+    <w:p>
+      <w:pPr>
+        <w:pStyle w:val="1"/>
+        <w:rPr>
+          <w:shd w:val="clear" w:color="auto" w:fill="FFFFFF"/>
+        </w:rPr>
+      </w:pPr>
+      <w:r>
+        <w:rPr>
+          <w:shd w:val="clear" w:color="auto" w:fill="FFFFFF"/>
+        </w:rPr>
+        <w:lastRenderedPageBreak/>
+        <w:t>第006讲：给网页注入灵魂</w:t>
+      </w:r>
+    </w:p>
+    <w:p>
+      <w:pPr>
+        <w:widowControl/>
+        <w:jc w:val="left"/>
+      </w:pPr>
+      <w:r>
+        <w:rPr>
+          <w:rStyle w:val="a3"/>
+          <w:rFonts w:ascii="Tahoma" w:hAnsi="Tahoma" w:cs="Tahoma"/>
+          <w:color w:val="444444"/>
+          <w:szCs w:val="21"/>
+          <w:shd w:val="clear" w:color="auto" w:fill="FFFFFF"/>
+        </w:rPr>
+        <w:t>《零基础入门学习</w:t>
+      </w:r>
+      <w:r>
+        <w:rPr>
+          <w:rStyle w:val="a3"/>
+          <w:rFonts w:ascii="Tahoma" w:hAnsi="Tahoma" w:cs="Tahoma"/>
+          <w:color w:val="444444"/>
+          <w:szCs w:val="21"/>
+          <w:shd w:val="clear" w:color="auto" w:fill="FFFFFF"/>
+        </w:rPr>
+        <w:t>Web</w:t>
+      </w:r>
+      <w:r>
+        <w:rPr>
+          <w:rStyle w:val="a3"/>
+          <w:rFonts w:ascii="Tahoma" w:hAnsi="Tahoma" w:cs="Tahoma"/>
+          <w:color w:val="444444"/>
+          <w:szCs w:val="21"/>
+          <w:shd w:val="clear" w:color="auto" w:fill="FFFFFF"/>
+        </w:rPr>
+        <w:t>开发》（</w:t>
+      </w:r>
+      <w:r>
+        <w:rPr>
+          <w:rStyle w:val="a3"/>
+          <w:rFonts w:ascii="Tahoma" w:hAnsi="Tahoma" w:cs="Tahoma"/>
+          <w:color w:val="444444"/>
+          <w:szCs w:val="21"/>
+          <w:shd w:val="clear" w:color="auto" w:fill="FFFFFF"/>
+        </w:rPr>
+        <w:t>HTML5&amp;CSS3</w:t>
+      </w:r>
+      <w:r>
+        <w:rPr>
+          <w:rStyle w:val="a3"/>
+          <w:rFonts w:ascii="Tahoma" w:hAnsi="Tahoma" w:cs="Tahoma"/>
+          <w:color w:val="444444"/>
+          <w:szCs w:val="21"/>
+          <w:shd w:val="clear" w:color="auto" w:fill="FFFFFF"/>
+        </w:rPr>
+        <w:t>）视频下载地址：</w:t>
+      </w:r>
+      <w:hyperlink r:id="rId44" w:tgtFrame="_blank" w:history="1">
+        <w:r>
+          <w:rPr>
+            <w:rStyle w:val="a4"/>
+            <w:rFonts w:ascii="Tahoma" w:hAnsi="Tahoma" w:cs="Tahoma"/>
+            <w:color w:val="336699"/>
+            <w:szCs w:val="21"/>
+            <w:shd w:val="clear" w:color="auto" w:fill="FFFFFF"/>
+          </w:rPr>
+          <w:t>传送门</w:t>
+        </w:r>
+      </w:hyperlink>
+      <w:r>
+        <w:rPr>
+          <w:rFonts w:ascii="Tahoma" w:hAnsi="Tahoma" w:cs="Tahoma"/>
+          <w:color w:val="FFFFFF"/>
+          <w:szCs w:val="21"/>
+          <w:shd w:val="clear" w:color="auto" w:fill="FFFFFF"/>
+        </w:rPr>
+        <w:t>'ad-)%&gt;7J</w:t>
+      </w:r>
+      <w:r>
+        <w:rPr>
+          <w:rFonts w:ascii="Tahoma" w:hAnsi="Tahoma" w:cs="Tahoma"/>
+          <w:color w:val="444444"/>
+          <w:szCs w:val="21"/>
+        </w:rPr>
+        <w:br/>
+      </w:r>
+      <w:r>
+        <w:rPr>
+          <w:rFonts w:ascii="Tahoma" w:hAnsi="Tahoma" w:cs="Tahoma"/>
+          <w:color w:val="FFFFFF"/>
+          <w:szCs w:val="21"/>
+          <w:shd w:val="clear" w:color="auto" w:fill="FFFFFF"/>
+        </w:rPr>
+        <w:t>EZ:"|_hv4@I]=Ajzt(y*1;u8?S</w:t>
+      </w:r>
+      <w:r>
+        <w:rPr>
+          <w:rFonts w:ascii="Tahoma" w:hAnsi="Tahoma" w:cs="Tahoma"/>
+          <w:color w:val="444444"/>
+          <w:szCs w:val="21"/>
+        </w:rPr>
+        <w:br/>
+      </w:r>
+      <w:r>
+        <w:rPr>
+          <w:rStyle w:val="a3"/>
+          <w:rFonts w:ascii="Tahoma" w:hAnsi="Tahoma" w:cs="Tahoma"/>
+          <w:color w:val="444444"/>
+          <w:szCs w:val="21"/>
+          <w:shd w:val="clear" w:color="auto" w:fill="FFFFFF"/>
+        </w:rPr>
+        <w:t>测试题：</w:t>
+      </w:r>
+      <w:r>
+        <w:rPr>
+          <w:rFonts w:ascii="Tahoma" w:hAnsi="Tahoma" w:cs="Tahoma"/>
+          <w:color w:val="FFFFFF"/>
+          <w:szCs w:val="21"/>
+          <w:shd w:val="clear" w:color="auto" w:fill="FFFFFF"/>
+        </w:rPr>
+        <w:t>版权属于：</w:t>
+      </w:r>
+      <w:hyperlink r:id="rId45" w:tgtFrame="_blank" w:history="1">
+        <w:r>
+          <w:rPr>
+            <w:rStyle w:val="a4"/>
+            <w:rFonts w:ascii="Tahoma" w:hAnsi="Tahoma" w:cs="Tahoma"/>
+            <w:color w:val="FFFFFF"/>
+            <w:szCs w:val="21"/>
+            <w:shd w:val="clear" w:color="auto" w:fill="FFFFFF"/>
+          </w:rPr>
+          <w:t>bbs.fishc.com</w:t>
+        </w:r>
+      </w:hyperlink>
+      <w:r>
+        <w:rPr>
+          <w:rFonts w:ascii="Tahoma" w:hAnsi="Tahoma" w:cs="Tahoma"/>
+          <w:color w:val="444444"/>
+          <w:szCs w:val="21"/>
+        </w:rPr>
+        <w:br/>
+      </w:r>
+      <w:r>
+        <w:rPr>
+          <w:rFonts w:ascii="Tahoma" w:hAnsi="Tahoma" w:cs="Tahoma"/>
+          <w:color w:val="FFFFFF"/>
+          <w:szCs w:val="21"/>
+          <w:shd w:val="clear" w:color="auto" w:fill="FFFFFF"/>
+        </w:rPr>
+        <w:t>FhmztKl7yseaqrZOG$,kSWEN@6</w:t>
+      </w:r>
+      <w:r>
+        <w:rPr>
+          <w:rFonts w:ascii="Tahoma" w:hAnsi="Tahoma" w:cs="Tahoma"/>
+          <w:color w:val="444444"/>
+          <w:szCs w:val="21"/>
+        </w:rPr>
+        <w:br/>
+      </w:r>
+      <w:r>
+        <w:rPr>
+          <w:rFonts w:ascii="Tahoma" w:hAnsi="Tahoma" w:cs="Tahoma"/>
+          <w:color w:val="444444"/>
+          <w:szCs w:val="21"/>
+          <w:shd w:val="clear" w:color="auto" w:fill="FFFFFF"/>
+        </w:rPr>
+        <w:t xml:space="preserve">0. </w:t>
+      </w:r>
+      <w:r>
+        <w:rPr>
+          <w:rFonts w:ascii="Tahoma" w:hAnsi="Tahoma" w:cs="Tahoma"/>
+          <w:color w:val="444444"/>
+          <w:szCs w:val="21"/>
+          <w:shd w:val="clear" w:color="auto" w:fill="FFFFFF"/>
+        </w:rPr>
+        <w:t>请用一句话概括</w:t>
+      </w:r>
+      <w:r>
+        <w:rPr>
+          <w:rFonts w:ascii="Tahoma" w:hAnsi="Tahoma" w:cs="Tahoma"/>
+          <w:color w:val="444444"/>
+          <w:szCs w:val="21"/>
+          <w:shd w:val="clear" w:color="auto" w:fill="FFFFFF"/>
+        </w:rPr>
+        <w:t xml:space="preserve"> Java </w:t>
+      </w:r>
+      <w:r>
+        <w:rPr>
+          <w:rFonts w:ascii="Tahoma" w:hAnsi="Tahoma" w:cs="Tahoma"/>
+          <w:color w:val="444444"/>
+          <w:szCs w:val="21"/>
+          <w:shd w:val="clear" w:color="auto" w:fill="FFFFFF"/>
+        </w:rPr>
+        <w:t>和</w:t>
+      </w:r>
+      <w:r>
+        <w:rPr>
+          <w:rFonts w:ascii="Tahoma" w:hAnsi="Tahoma" w:cs="Tahoma"/>
+          <w:color w:val="444444"/>
+          <w:szCs w:val="21"/>
+          <w:shd w:val="clear" w:color="auto" w:fill="FFFFFF"/>
+        </w:rPr>
+        <w:t xml:space="preserve"> JavaScript </w:t>
+      </w:r>
+      <w:r>
+        <w:rPr>
+          <w:rFonts w:ascii="Tahoma" w:hAnsi="Tahoma" w:cs="Tahoma"/>
+          <w:color w:val="444444"/>
+          <w:szCs w:val="21"/>
+          <w:shd w:val="clear" w:color="auto" w:fill="FFFFFF"/>
+        </w:rPr>
+        <w:t>的关系？</w:t>
+      </w:r>
+      <w:r>
+        <w:rPr>
+          <w:rFonts w:ascii="Tahoma" w:hAnsi="Tahoma" w:cs="Tahoma"/>
+          <w:color w:val="FFFFFF"/>
+          <w:szCs w:val="21"/>
+          <w:shd w:val="clear" w:color="auto" w:fill="FFFFFF"/>
+        </w:rPr>
+        <w:t>&gt;Z) tJ</w:t>
+      </w:r>
+      <w:r>
+        <w:rPr>
+          <w:rFonts w:ascii="Tahoma" w:hAnsi="Tahoma" w:cs="Tahoma"/>
+          <w:color w:val="444444"/>
+          <w:szCs w:val="21"/>
+        </w:rPr>
+        <w:br/>
+      </w:r>
+      <w:r>
+        <w:rPr>
+          <w:rFonts w:ascii="Tahoma" w:hAnsi="Tahoma" w:cs="Tahoma"/>
+          <w:color w:val="FFFFFF"/>
+          <w:szCs w:val="21"/>
+          <w:shd w:val="clear" w:color="auto" w:fill="FFFFFF"/>
+        </w:rPr>
+        <w:t>CnA$=-@N 1Y%bga'G_M&amp;6~E7S)Xq</w:t>
+      </w:r>
+      <w:r>
+        <w:rPr>
+          <w:rFonts w:ascii="Tahoma" w:hAnsi="Tahoma" w:cs="Tahoma"/>
+          <w:color w:val="444444"/>
+          <w:szCs w:val="21"/>
+        </w:rPr>
+        <w:br/>
+      </w:r>
+      <w:r>
+        <w:rPr>
+          <w:rFonts w:ascii="Tahoma" w:hAnsi="Tahoma" w:cs="Tahoma"/>
+          <w:color w:val="FFFFFF"/>
+          <w:szCs w:val="21"/>
+          <w:shd w:val="clear" w:color="auto" w:fill="FFFFFF"/>
+        </w:rPr>
+        <w:t>4V72Ke(.y&amp;!)TFY@{*G%g5QuzvE</w:t>
+      </w:r>
+      <w:r>
+        <w:rPr>
+          <w:rFonts w:ascii="Tahoma" w:hAnsi="Tahoma" w:cs="Tahoma"/>
+          <w:color w:val="444444"/>
+          <w:szCs w:val="21"/>
+        </w:rPr>
+        <w:br/>
+      </w:r>
+      <w:r>
+        <w:rPr>
+          <w:rFonts w:ascii="Tahoma" w:hAnsi="Tahoma" w:cs="Tahoma"/>
+          <w:color w:val="444444"/>
+          <w:szCs w:val="21"/>
+          <w:shd w:val="clear" w:color="auto" w:fill="FFFFFF"/>
+        </w:rPr>
+        <w:t xml:space="preserve">1. </w:t>
+      </w:r>
+      <w:r>
+        <w:rPr>
+          <w:rFonts w:ascii="Tahoma" w:hAnsi="Tahoma" w:cs="Tahoma"/>
+          <w:color w:val="444444"/>
+          <w:szCs w:val="21"/>
+          <w:shd w:val="clear" w:color="auto" w:fill="FFFFFF"/>
+        </w:rPr>
+        <w:t>你认为</w:t>
+      </w:r>
+      <w:r>
+        <w:rPr>
+          <w:rFonts w:ascii="Tahoma" w:hAnsi="Tahoma" w:cs="Tahoma"/>
+          <w:color w:val="444444"/>
+          <w:szCs w:val="21"/>
+          <w:shd w:val="clear" w:color="auto" w:fill="FFFFFF"/>
+        </w:rPr>
+        <w:t xml:space="preserve"> JavaScript </w:t>
+      </w:r>
+      <w:r>
+        <w:rPr>
+          <w:rFonts w:ascii="Tahoma" w:hAnsi="Tahoma" w:cs="Tahoma"/>
+          <w:color w:val="444444"/>
+          <w:szCs w:val="21"/>
+          <w:shd w:val="clear" w:color="auto" w:fill="FFFFFF"/>
+        </w:rPr>
+        <w:t>在</w:t>
+      </w:r>
+      <w:r>
+        <w:rPr>
+          <w:rFonts w:ascii="Tahoma" w:hAnsi="Tahoma" w:cs="Tahoma"/>
+          <w:color w:val="444444"/>
+          <w:szCs w:val="21"/>
+          <w:shd w:val="clear" w:color="auto" w:fill="FFFFFF"/>
+        </w:rPr>
+        <w:t xml:space="preserve"> HTML5 </w:t>
+      </w:r>
+      <w:r>
+        <w:rPr>
+          <w:rFonts w:ascii="Tahoma" w:hAnsi="Tahoma" w:cs="Tahoma"/>
+          <w:color w:val="444444"/>
+          <w:szCs w:val="21"/>
+          <w:shd w:val="clear" w:color="auto" w:fill="FFFFFF"/>
+        </w:rPr>
+        <w:t>里扮演着一个什么样的角色呢？</w:t>
+      </w:r>
+      <w:r>
+        <w:rPr>
+          <w:rFonts w:ascii="Tahoma" w:hAnsi="Tahoma" w:cs="Tahoma"/>
+          <w:color w:val="FFFFFF"/>
+          <w:szCs w:val="21"/>
+          <w:shd w:val="clear" w:color="auto" w:fill="FFFFFF"/>
+        </w:rPr>
+        <w:t>R(cUN#n1qk</w:t>
+      </w:r>
+      <w:r>
+        <w:rPr>
+          <w:rFonts w:ascii="Tahoma" w:hAnsi="Tahoma" w:cs="Tahoma"/>
+          <w:color w:val="444444"/>
+          <w:szCs w:val="21"/>
+        </w:rPr>
+        <w:br/>
+      </w:r>
+      <w:r>
+        <w:rPr>
+          <w:rFonts w:ascii="Tahoma" w:hAnsi="Tahoma" w:cs="Tahoma"/>
+          <w:color w:val="FFFFFF"/>
+          <w:szCs w:val="21"/>
+          <w:shd w:val="clear" w:color="auto" w:fill="FFFFFF"/>
+        </w:rPr>
+        <w:t>VU[;Q,uw&amp;I0q=h1.i~_yX</w:t>
+      </w:r>
+      <w:r>
+        <w:rPr>
+          <w:rFonts w:ascii="Tahoma" w:hAnsi="Tahoma" w:cs="Tahoma"/>
+          <w:color w:val="444444"/>
+          <w:szCs w:val="21"/>
+        </w:rPr>
+        <w:br/>
+      </w:r>
+      <w:r>
+        <w:rPr>
+          <w:rFonts w:ascii="Tahoma" w:hAnsi="Tahoma" w:cs="Tahoma"/>
+          <w:color w:val="FFFFFF"/>
+          <w:szCs w:val="21"/>
+          <w:shd w:val="clear" w:color="auto" w:fill="FFFFFF"/>
+        </w:rPr>
+        <w:t>SpWf h.#)g{3Jc!az_Ob</w:t>
+      </w:r>
+      <w:r>
+        <w:rPr>
+          <w:rFonts w:ascii="Tahoma" w:hAnsi="Tahoma" w:cs="Tahoma"/>
+          <w:color w:val="444444"/>
+          <w:szCs w:val="21"/>
+        </w:rPr>
+        <w:br/>
+      </w:r>
+      <w:r>
+        <w:rPr>
+          <w:rFonts w:ascii="Tahoma" w:hAnsi="Tahoma" w:cs="Tahoma"/>
+          <w:color w:val="444444"/>
+          <w:szCs w:val="21"/>
+          <w:shd w:val="clear" w:color="auto" w:fill="FFFFFF"/>
+        </w:rPr>
+        <w:t xml:space="preserve">2. </w:t>
+      </w:r>
+      <w:r>
+        <w:rPr>
+          <w:rFonts w:ascii="Tahoma" w:hAnsi="Tahoma" w:cs="Tahoma"/>
+          <w:color w:val="444444"/>
+          <w:szCs w:val="21"/>
+          <w:shd w:val="clear" w:color="auto" w:fill="FFFFFF"/>
+        </w:rPr>
+        <w:t>请问下面代码存在什么问题？</w:t>
+      </w:r>
+      <w:r>
+        <w:rPr>
+          <w:rFonts w:ascii="Tahoma" w:hAnsi="Tahoma" w:cs="Tahoma"/>
+          <w:color w:val="FFFFFF"/>
+          <w:szCs w:val="21"/>
+          <w:shd w:val="clear" w:color="auto" w:fill="FFFFFF"/>
+        </w:rPr>
+        <w:t>版权属于：</w:t>
+      </w:r>
+      <w:hyperlink r:id="rId46" w:tgtFrame="_blank" w:history="1">
+        <w:r>
+          <w:rPr>
+            <w:rStyle w:val="a4"/>
+            <w:rFonts w:ascii="Tahoma" w:hAnsi="Tahoma" w:cs="Tahoma"/>
+            <w:color w:val="FFFFFF"/>
+            <w:szCs w:val="21"/>
+            <w:shd w:val="clear" w:color="auto" w:fill="FFFFFF"/>
+          </w:rPr>
+          <w:t>bbs.fishc.com</w:t>
+        </w:r>
+      </w:hyperlink>
+      <w:r>
+        <w:rPr>
+          <w:rFonts w:ascii="Tahoma" w:hAnsi="Tahoma" w:cs="Tahoma"/>
+          <w:color w:val="444444"/>
+          <w:szCs w:val="21"/>
+        </w:rPr>
+        <w:br/>
+      </w:r>
+      <w:r>
+        <w:rPr>
+          <w:rFonts w:ascii="Tahoma" w:hAnsi="Tahoma" w:cs="Tahoma"/>
+          <w:color w:val="FFFFFF"/>
+          <w:szCs w:val="21"/>
+          <w:shd w:val="clear" w:color="auto" w:fill="FFFFFF"/>
+        </w:rPr>
+        <w:t>ze*D~=y;}kc`?IT{ ['853p%a)-1|.</w:t>
+      </w:r>
+    </w:p>
+    <w:p>
+      <w:pPr>
+        <w:widowControl/>
+        <w:numPr>
+          <w:ilvl w:val="0"/>
+          <w:numId w:val="16"/>
+        </w:numPr>
+        <w:shd w:val="clear" w:color="auto" w:fill="F7F7F7"/>
+        <w:spacing w:line="432" w:lineRule="atLeast"/>
+        <w:ind w:left="1200"/>
+        <w:jc w:val="left"/>
+        <w:rPr>
+          <w:rFonts w:ascii="Consolas" w:hAnsi="Consolas" w:cs="Tahoma"/>
+          <w:color w:val="666666"/>
+          <w:sz w:val="18"/>
+          <w:szCs w:val="18"/>
+        </w:rPr>
+      </w:pPr>
+      <w:r>
+        <w:rPr>
+          <w:rFonts w:ascii="Consolas" w:hAnsi="Consolas" w:cs="Tahoma"/>
+          <w:color w:val="666666"/>
+          <w:sz w:val="18"/>
+          <w:szCs w:val="18"/>
+        </w:rPr>
+        <w:t>&lt;script type="text/javascript" src="hi.js"&gt;</w:t>
+      </w:r>
+    </w:p>
+    <w:p>
+      <w:pPr>
+        <w:widowControl/>
+        <w:numPr>
+          <w:ilvl w:val="0"/>
+          <w:numId w:val="16"/>
+        </w:numPr>
+        <w:shd w:val="clear" w:color="auto" w:fill="F7F7F7"/>
+        <w:spacing w:line="432" w:lineRule="atLeast"/>
+        <w:ind w:left="1200"/>
+        <w:jc w:val="left"/>
+        <w:rPr>
+          <w:rFonts w:ascii="Consolas" w:hAnsi="Consolas" w:cs="Tahoma"/>
+          <w:color w:val="666666"/>
+          <w:sz w:val="18"/>
+          <w:szCs w:val="18"/>
+        </w:rPr>
+      </w:pPr>
+      <w:r>
+        <w:rPr>
+          <w:rFonts w:ascii="Consolas" w:hAnsi="Consolas" w:cs="Tahoma"/>
+          <w:color w:val="666666"/>
+          <w:sz w:val="18"/>
+          <w:szCs w:val="18"/>
+        </w:rPr>
+        <w:t>    document.write("I love FishC.com!");</w:t>
+      </w:r>
+    </w:p>
+    <w:p>
+      <w:pPr>
+        <w:widowControl/>
+        <w:numPr>
+          <w:ilvl w:val="0"/>
+          <w:numId w:val="16"/>
+        </w:numPr>
+        <w:shd w:val="clear" w:color="auto" w:fill="F7F7F7"/>
+        <w:spacing w:line="432" w:lineRule="atLeast"/>
+        <w:ind w:left="1200"/>
+        <w:jc w:val="left"/>
+        <w:rPr>
+          <w:rFonts w:ascii="Consolas" w:hAnsi="Consolas" w:cs="Tahoma"/>
+          <w:color w:val="666666"/>
+          <w:sz w:val="18"/>
+          <w:szCs w:val="18"/>
+        </w:rPr>
+      </w:pPr>
+      <w:r>
+        <w:rPr>
+          <w:rFonts w:ascii="Consolas" w:hAnsi="Consolas" w:cs="Tahoma"/>
+          <w:color w:val="666666"/>
+          <w:sz w:val="18"/>
+          <w:szCs w:val="18"/>
+        </w:rPr>
+        <w:t>&lt;/script&gt;</w:t>
+      </w:r>
+    </w:p>
+    <w:p>
+      <w:pPr>
+        <w:shd w:val="clear" w:color="auto" w:fill="F7F7F7"/>
+        <w:rPr>
+          <w:rFonts w:ascii="Tahoma" w:hAnsi="Tahoma" w:cs="Tahoma"/>
+          <w:color w:val="666666"/>
+          <w:szCs w:val="21"/>
+        </w:rPr>
+      </w:pPr>
+      <w:r>
+        <w:rPr>
+          <w:rStyle w:val="a5"/>
+          <w:rFonts w:ascii="Tahoma" w:hAnsi="Tahoma" w:cs="Tahoma"/>
+          <w:i w:val="0"/>
+          <w:iCs w:val="0"/>
+          <w:color w:val="666666"/>
+          <w:sz w:val="18"/>
+          <w:szCs w:val="18"/>
+        </w:rPr>
+        <w:t>复制代码</w:t>
+      </w:r>
+    </w:p>
+    <w:p>
+      <w:pPr>
+        <w:rPr>
+          <w:rFonts w:ascii="宋体" w:hAnsi="宋体" w:cs="宋体"/>
+          <w:sz w:val="24"/>
+          <w:szCs w:val="24"/>
+        </w:rPr>
+      </w:pPr>
+      <w:r>
+        <w:rPr>
+          <w:rFonts w:ascii="Tahoma" w:hAnsi="Tahoma" w:cs="Tahoma"/>
+          <w:color w:val="444444"/>
+          <w:szCs w:val="21"/>
+        </w:rPr>
+        <w:br/>
+      </w:r>
+      <w:r>
+        <w:rPr>
+          <w:rFonts w:ascii="Tahoma" w:hAnsi="Tahoma" w:cs="Tahoma"/>
+          <w:color w:val="FFFFFF"/>
+          <w:szCs w:val="21"/>
+          <w:shd w:val="clear" w:color="auto" w:fill="FFFFFF"/>
+        </w:rPr>
+        <w:t>p~[BO]$hnvgH&gt;Gr.}CxN7jPUs</w:t>
+      </w:r>
+      <w:r>
+        <w:rPr>
+          <w:rFonts w:ascii="Tahoma" w:hAnsi="Tahoma" w:cs="Tahoma"/>
+          <w:color w:val="444444"/>
+          <w:szCs w:val="21"/>
+        </w:rPr>
+        <w:br/>
+      </w:r>
+      <w:r>
+        <w:rPr>
+          <w:rFonts w:ascii="Tahoma" w:hAnsi="Tahoma" w:cs="Tahoma"/>
+          <w:color w:val="444444"/>
+          <w:szCs w:val="21"/>
+          <w:shd w:val="clear" w:color="auto" w:fill="FFFFFF"/>
+        </w:rPr>
+        <w:t xml:space="preserve">3. </w:t>
+      </w:r>
+      <w:r>
+        <w:rPr>
+          <w:rFonts w:ascii="Tahoma" w:hAnsi="Tahoma" w:cs="Tahoma"/>
+          <w:color w:val="444444"/>
+          <w:szCs w:val="21"/>
+          <w:shd w:val="clear" w:color="auto" w:fill="FFFFFF"/>
+        </w:rPr>
+        <w:t>如果要死磕的话，请问下面两段代码有什么区别？</w:t>
+      </w:r>
+      <w:r>
+        <w:rPr>
+          <w:rFonts w:ascii="Tahoma" w:hAnsi="Tahoma" w:cs="Tahoma"/>
+          <w:color w:val="FFFFFF"/>
+          <w:szCs w:val="21"/>
+          <w:shd w:val="clear" w:color="auto" w:fill="FFFFFF"/>
+        </w:rPr>
+        <w:t>h@f{%R'N</w:t>
+      </w:r>
+      <w:r>
+        <w:rPr>
+          <w:rFonts w:ascii="Tahoma" w:hAnsi="Tahoma" w:cs="Tahoma"/>
+          <w:color w:val="444444"/>
+          <w:szCs w:val="21"/>
+        </w:rPr>
+        <w:br/>
+      </w:r>
+      <w:r>
+        <w:rPr>
+          <w:rFonts w:ascii="Tahoma" w:hAnsi="Tahoma" w:cs="Tahoma"/>
+          <w:color w:val="FFFFFF"/>
+          <w:szCs w:val="21"/>
+          <w:shd w:val="clear" w:color="auto" w:fill="FFFFFF"/>
+        </w:rPr>
+        <w:t>e03v_+j&lt;"uqVOX*oUgrmGJ</w:t>
+      </w:r>
+      <w:r>
+        <w:rPr>
+          <w:rFonts w:ascii="Tahoma" w:hAnsi="Tahoma" w:cs="Tahoma"/>
+          <w:color w:val="444444"/>
+          <w:szCs w:val="21"/>
+        </w:rPr>
+        <w:br/>
+      </w:r>
+      <w:r>
+        <w:rPr>
+          <w:rFonts w:ascii="Tahoma" w:hAnsi="Tahoma" w:cs="Tahoma"/>
+          <w:color w:val="444444"/>
+          <w:szCs w:val="21"/>
+          <w:shd w:val="clear" w:color="auto" w:fill="FFFFFF"/>
+        </w:rPr>
+        <w:t>代码</w:t>
+      </w:r>
+      <w:r>
+        <w:rPr>
+          <w:rFonts w:ascii="Tahoma" w:hAnsi="Tahoma" w:cs="Tahoma"/>
+          <w:color w:val="444444"/>
+          <w:szCs w:val="21"/>
+          <w:shd w:val="clear" w:color="auto" w:fill="FFFFFF"/>
+        </w:rPr>
+        <w:t>A</w:t>
+      </w:r>
+      <w:r>
+        <w:rPr>
+          <w:rFonts w:ascii="Tahoma" w:hAnsi="Tahoma" w:cs="Tahoma"/>
+          <w:color w:val="444444"/>
+          <w:szCs w:val="21"/>
+          <w:shd w:val="clear" w:color="auto" w:fill="FFFFFF"/>
+        </w:rPr>
+        <w:t>：</w:t>
+      </w:r>
+      <w:r>
+        <w:rPr>
+          <w:rFonts w:ascii="Tahoma" w:hAnsi="Tahoma" w:cs="Tahoma"/>
+          <w:color w:val="FFFFFF"/>
+          <w:szCs w:val="21"/>
+          <w:shd w:val="clear" w:color="auto" w:fill="FFFFFF"/>
+        </w:rPr>
+        <w:t>Powered by </w:t>
+      </w:r>
+      <w:hyperlink r:id="rId47" w:tgtFrame="_blank" w:history="1">
+        <w:r>
+          <w:rPr>
+            <w:rStyle w:val="a4"/>
+            <w:rFonts w:ascii="Tahoma" w:hAnsi="Tahoma" w:cs="Tahoma"/>
+            <w:color w:val="FFFFFF"/>
+            <w:szCs w:val="21"/>
+            <w:shd w:val="clear" w:color="auto" w:fill="FFFFFF"/>
+          </w:rPr>
+          <w:t>bbs.fishc.com</w:t>
+        </w:r>
+      </w:hyperlink>
+      <w:r>
+        <w:rPr>
+          <w:rFonts w:ascii="Tahoma" w:hAnsi="Tahoma" w:cs="Tahoma"/>
+          <w:color w:val="444444"/>
+          <w:szCs w:val="21"/>
+        </w:rPr>
+        <w:br/>
+      </w:r>
+      <w:r>
+        <w:rPr>
+          <w:rFonts w:ascii="Tahoma" w:hAnsi="Tahoma" w:cs="Tahoma"/>
+          <w:color w:val="FFFFFF"/>
+          <w:szCs w:val="21"/>
+          <w:shd w:val="clear" w:color="auto" w:fill="FFFFFF"/>
+        </w:rPr>
+        <w:t>uN)z$5F-of_D#;]Ki`P1JI^m3</w:t>
+      </w:r>
+    </w:p>
+    <w:p>
+      <w:pPr>
+        <w:widowControl/>
+        <w:numPr>
+          <w:ilvl w:val="0"/>
+          <w:numId w:val="17"/>
+        </w:numPr>
+        <w:shd w:val="clear" w:color="auto" w:fill="F7F7F7"/>
+        <w:spacing w:line="432" w:lineRule="atLeast"/>
+        <w:ind w:left="1200"/>
+        <w:jc w:val="left"/>
+        <w:rPr>
+          <w:rFonts w:ascii="Consolas" w:hAnsi="Consolas" w:cs="Tahoma"/>
+          <w:color w:val="666666"/>
+          <w:sz w:val="18"/>
+          <w:szCs w:val="18"/>
+        </w:rPr>
+      </w:pPr>
+      <w:r>
+        <w:rPr>
+          <w:rFonts w:ascii="Consolas" w:hAnsi="Consolas" w:cs="Tahoma"/>
+          <w:color w:val="666666"/>
+          <w:sz w:val="18"/>
+          <w:szCs w:val="18"/>
+        </w:rPr>
+        <w:t>&lt;!DOCTYPE html&gt;</w:t>
+      </w:r>
+    </w:p>
+    <w:p>
+      <w:pPr>
+        <w:widowControl/>
+        <w:numPr>
+          <w:ilvl w:val="0"/>
+          <w:numId w:val="17"/>
+        </w:numPr>
+        <w:shd w:val="clear" w:color="auto" w:fill="F7F7F7"/>
+        <w:spacing w:line="432" w:lineRule="atLeast"/>
+        <w:ind w:left="1200"/>
+        <w:jc w:val="left"/>
+        <w:rPr>
+          <w:rFonts w:ascii="Consolas" w:hAnsi="Consolas" w:cs="Tahoma"/>
+          <w:color w:val="666666"/>
+          <w:sz w:val="18"/>
+          <w:szCs w:val="18"/>
+        </w:rPr>
+      </w:pPr>
+      <w:r>
+        <w:rPr>
+          <w:rFonts w:ascii="Consolas" w:hAnsi="Consolas" w:cs="Tahoma"/>
+          <w:color w:val="666666"/>
+          <w:sz w:val="18"/>
+          <w:szCs w:val="18"/>
+        </w:rPr>
+        <w:t>&lt;html&gt;</w:t>
+      </w:r>
+    </w:p>
+    <w:p>
+      <w:pPr>
+        <w:widowControl/>
+        <w:numPr>
+          <w:ilvl w:val="0"/>
+          <w:numId w:val="17"/>
+        </w:numPr>
+        <w:shd w:val="clear" w:color="auto" w:fill="F7F7F7"/>
+        <w:spacing w:line="432" w:lineRule="atLeast"/>
+        <w:ind w:left="1200"/>
+        <w:jc w:val="left"/>
+        <w:rPr>
+          <w:rFonts w:ascii="Consolas" w:hAnsi="Consolas" w:cs="Tahoma"/>
+          <w:color w:val="666666"/>
+          <w:sz w:val="18"/>
+          <w:szCs w:val="18"/>
+        </w:rPr>
+      </w:pPr>
+      <w:r>
+        <w:rPr>
+          <w:rFonts w:ascii="Consolas" w:hAnsi="Consolas" w:cs="Tahoma"/>
+          <w:color w:val="666666"/>
+          <w:sz w:val="18"/>
+          <w:szCs w:val="18"/>
+        </w:rPr>
+        <w:t>&lt;head&gt;</w:t>
+      </w:r>
+    </w:p>
+    <w:p>
+      <w:pPr>
+        <w:widowControl/>
+        <w:numPr>
+          <w:ilvl w:val="0"/>
+          <w:numId w:val="17"/>
+        </w:numPr>
+        <w:shd w:val="clear" w:color="auto" w:fill="F7F7F7"/>
+        <w:spacing w:line="432" w:lineRule="atLeast"/>
+        <w:ind w:left="1200"/>
+        <w:jc w:val="left"/>
+        <w:rPr>
+          <w:rFonts w:ascii="Consolas" w:hAnsi="Consolas" w:cs="Tahoma"/>
+          <w:color w:val="666666"/>
+          <w:sz w:val="18"/>
+          <w:szCs w:val="18"/>
+        </w:rPr>
+      </w:pPr>
+      <w:r>
+        <w:rPr>
+          <w:rFonts w:ascii="Consolas" w:hAnsi="Consolas" w:cs="Tahoma"/>
+          <w:color w:val="666666"/>
+          <w:sz w:val="18"/>
+          <w:szCs w:val="18"/>
+        </w:rPr>
+        <w:t>    &lt;title&gt;</w:t>
+      </w:r>
+      <w:r>
+        <w:rPr>
+          <w:rFonts w:ascii="Consolas" w:hAnsi="Consolas" w:cs="Tahoma"/>
+          <w:color w:val="666666"/>
+          <w:sz w:val="18"/>
+          <w:szCs w:val="18"/>
+        </w:rPr>
+        <w:t>定义文档内嵌代码</w:t>
+      </w:r>
+      <w:r>
+        <w:rPr>
+          <w:rFonts w:ascii="Consolas" w:hAnsi="Consolas" w:cs="Tahoma"/>
+          <w:color w:val="666666"/>
+          <w:sz w:val="18"/>
+          <w:szCs w:val="18"/>
+        </w:rPr>
+        <w:t>&lt;/title&gt;</w:t>
+      </w:r>
+    </w:p>
+    <w:p>
+      <w:pPr>
+        <w:widowControl/>
+        <w:numPr>
+          <w:ilvl w:val="0"/>
+          <w:numId w:val="17"/>
+        </w:numPr>
+        <w:shd w:val="clear" w:color="auto" w:fill="F7F7F7"/>
+        <w:spacing w:line="432" w:lineRule="atLeast"/>
+        <w:ind w:left="1200"/>
+        <w:jc w:val="left"/>
+        <w:rPr>
+          <w:rFonts w:ascii="Consolas" w:hAnsi="Consolas" w:cs="Tahoma"/>
+          <w:color w:val="666666"/>
+          <w:sz w:val="18"/>
+          <w:szCs w:val="18"/>
+        </w:rPr>
+      </w:pPr>
+      <w:r>
+        <w:rPr>
+          <w:rFonts w:ascii="Consolas" w:hAnsi="Consolas" w:cs="Tahoma"/>
+          <w:color w:val="666666"/>
+          <w:sz w:val="18"/>
+          <w:szCs w:val="18"/>
+        </w:rPr>
+        <w:t>    &lt;meta charset="utf-8"&gt;</w:t>
+      </w:r>
+    </w:p>
+    <w:p>
+      <w:pPr>
+        <w:widowControl/>
+        <w:numPr>
+          <w:ilvl w:val="0"/>
+          <w:numId w:val="17"/>
+        </w:numPr>
+        <w:shd w:val="clear" w:color="auto" w:fill="F7F7F7"/>
+        <w:spacing w:line="432" w:lineRule="atLeast"/>
+        <w:ind w:left="1200"/>
+        <w:jc w:val="left"/>
+        <w:rPr>
+          <w:rFonts w:ascii="Consolas" w:hAnsi="Consolas" w:cs="Tahoma"/>
+          <w:color w:val="666666"/>
+          <w:sz w:val="18"/>
+          <w:szCs w:val="18"/>
+        </w:rPr>
+      </w:pPr>
+      <w:r>
+        <w:rPr>
+          <w:rFonts w:ascii="Consolas" w:hAnsi="Consolas" w:cs="Tahoma"/>
+          <w:color w:val="666666"/>
+          <w:sz w:val="18"/>
+          <w:szCs w:val="18"/>
+        </w:rPr>
+        <w:t>    &lt;meta name="viewport" content="width=device-width, initial-scale=1.0"&gt;</w:t>
+      </w:r>
+    </w:p>
+    <w:p>
+      <w:pPr>
+        <w:widowControl/>
+        <w:numPr>
+          <w:ilvl w:val="0"/>
+          <w:numId w:val="17"/>
+        </w:numPr>
+        <w:shd w:val="clear" w:color="auto" w:fill="F7F7F7"/>
+        <w:spacing w:line="432" w:lineRule="atLeast"/>
+        <w:ind w:left="1200"/>
+        <w:jc w:val="left"/>
+        <w:rPr>
+          <w:rFonts w:ascii="Consolas" w:hAnsi="Consolas" w:cs="Tahoma"/>
+          <w:color w:val="666666"/>
+          <w:sz w:val="18"/>
+          <w:szCs w:val="18"/>
+        </w:rPr>
+      </w:pPr>
+      <w:r>
+        <w:rPr>
+          <w:rFonts w:ascii="Consolas" w:hAnsi="Consolas" w:cs="Tahoma"/>
+          <w:color w:val="666666"/>
+          <w:sz w:val="18"/>
+          <w:szCs w:val="18"/>
+        </w:rPr>
+        <w:t>    &lt;meta name="keywords" content="</w:t>
+      </w:r>
+      <w:r>
+        <w:rPr>
+          <w:rFonts w:ascii="Consolas" w:hAnsi="Consolas" w:cs="Tahoma"/>
+          <w:color w:val="666666"/>
+          <w:sz w:val="18"/>
+          <w:szCs w:val="18"/>
+        </w:rPr>
+        <w:t>小甲鱼</w:t>
+      </w:r>
+      <w:r>
+        <w:rPr>
+          <w:rFonts w:ascii="Consolas" w:hAnsi="Consolas" w:cs="Tahoma"/>
+          <w:color w:val="666666"/>
+          <w:sz w:val="18"/>
+          <w:szCs w:val="18"/>
+        </w:rPr>
+        <w:t>,Web</w:t>
+      </w:r>
+      <w:r>
+        <w:rPr>
+          <w:rFonts w:ascii="Consolas" w:hAnsi="Consolas" w:cs="Tahoma"/>
+          <w:color w:val="666666"/>
+          <w:sz w:val="18"/>
+          <w:szCs w:val="18"/>
+        </w:rPr>
+        <w:t>开发</w:t>
+      </w:r>
+      <w:r>
+        <w:rPr>
+          <w:rFonts w:ascii="Consolas" w:hAnsi="Consolas" w:cs="Tahoma"/>
+          <w:color w:val="666666"/>
+          <w:sz w:val="18"/>
+          <w:szCs w:val="18"/>
+        </w:rPr>
+        <w:t>,HTML5,CSS3,Web</w:t>
+      </w:r>
+      <w:r>
+        <w:rPr>
+          <w:rFonts w:ascii="Consolas" w:hAnsi="Consolas" w:cs="Tahoma"/>
+          <w:color w:val="666666"/>
+          <w:sz w:val="18"/>
+          <w:szCs w:val="18"/>
+        </w:rPr>
+        <w:t>编程教学</w:t>
+      </w:r>
+      <w:r>
+        <w:rPr>
+          <w:rFonts w:ascii="Consolas" w:hAnsi="Consolas" w:cs="Tahoma"/>
+          <w:color w:val="666666"/>
+          <w:sz w:val="18"/>
+          <w:szCs w:val="18"/>
+        </w:rPr>
+        <w:t>"&gt;</w:t>
+      </w:r>
+    </w:p>
+    <w:p>
+      <w:pPr>
+        <w:widowControl/>
+        <w:numPr>
+          <w:ilvl w:val="0"/>
+          <w:numId w:val="17"/>
+        </w:numPr>
+        <w:shd w:val="clear" w:color="auto" w:fill="F7F7F7"/>
+        <w:spacing w:line="432" w:lineRule="atLeast"/>
+        <w:ind w:left="1200"/>
+        <w:jc w:val="left"/>
+        <w:rPr>
+          <w:rFonts w:ascii="Consolas" w:hAnsi="Consolas" w:cs="Tahoma"/>
+          <w:color w:val="666666"/>
+          <w:sz w:val="18"/>
+          <w:szCs w:val="18"/>
+        </w:rPr>
+      </w:pPr>
+      <w:r>
+        <w:rPr>
+          <w:rFonts w:ascii="Consolas" w:hAnsi="Consolas" w:cs="Tahoma"/>
+          <w:color w:val="666666"/>
+          <w:sz w:val="18"/>
+          <w:szCs w:val="18"/>
+        </w:rPr>
+        <w:t>    &lt;meta name="description" content="</w:t>
+      </w:r>
+      <w:r>
+        <w:rPr>
+          <w:rFonts w:ascii="Consolas" w:hAnsi="Consolas" w:cs="Tahoma"/>
+          <w:color w:val="666666"/>
+          <w:sz w:val="18"/>
+          <w:szCs w:val="18"/>
+        </w:rPr>
+        <w:t>《零基础入门学习</w:t>
+      </w:r>
+      <w:r>
+        <w:rPr>
+          <w:rFonts w:ascii="Consolas" w:hAnsi="Consolas" w:cs="Tahoma"/>
+          <w:color w:val="666666"/>
+          <w:sz w:val="18"/>
+          <w:szCs w:val="18"/>
+        </w:rPr>
+        <w:t>Web</w:t>
+      </w:r>
+      <w:r>
+        <w:rPr>
+          <w:rFonts w:ascii="Consolas" w:hAnsi="Consolas" w:cs="Tahoma"/>
+          <w:color w:val="666666"/>
+          <w:sz w:val="18"/>
+          <w:szCs w:val="18"/>
+        </w:rPr>
+        <w:t>开发》案例演示</w:t>
+      </w:r>
+      <w:r>
+        <w:rPr>
+          <w:rFonts w:ascii="Consolas" w:hAnsi="Consolas" w:cs="Tahoma"/>
+          <w:color w:val="666666"/>
+          <w:sz w:val="18"/>
+          <w:szCs w:val="18"/>
+        </w:rPr>
+        <w:t>"&gt;</w:t>
+      </w:r>
+    </w:p>
+    <w:p>
+      <w:pPr>
+        <w:widowControl/>
+        <w:numPr>
+          <w:ilvl w:val="0"/>
+          <w:numId w:val="17"/>
+        </w:numPr>
+        <w:shd w:val="clear" w:color="auto" w:fill="F7F7F7"/>
+        <w:spacing w:line="432" w:lineRule="atLeast"/>
+        <w:ind w:left="1200"/>
+        <w:jc w:val="left"/>
+        <w:rPr>
+          <w:rFonts w:ascii="Consolas" w:hAnsi="Consolas" w:cs="Tahoma"/>
+          <w:color w:val="666666"/>
+          <w:sz w:val="18"/>
+          <w:szCs w:val="18"/>
+        </w:rPr>
+      </w:pPr>
+      <w:r>
+        <w:rPr>
+          <w:rFonts w:ascii="Consolas" w:hAnsi="Consolas" w:cs="Tahoma"/>
+          <w:color w:val="666666"/>
+          <w:sz w:val="18"/>
+          <w:szCs w:val="18"/>
+        </w:rPr>
+        <w:t>    &lt;meta name="author" content="</w:t>
+      </w:r>
+      <w:r>
+        <w:rPr>
+          <w:rFonts w:ascii="Consolas" w:hAnsi="Consolas" w:cs="Tahoma"/>
+          <w:color w:val="666666"/>
+          <w:sz w:val="18"/>
+          <w:szCs w:val="18"/>
+        </w:rPr>
+        <w:t>小甲鱼</w:t>
+      </w:r>
+      <w:r>
+        <w:rPr>
+          <w:rFonts w:ascii="Consolas" w:hAnsi="Consolas" w:cs="Tahoma"/>
+          <w:color w:val="666666"/>
+          <w:sz w:val="18"/>
+          <w:szCs w:val="18"/>
+        </w:rPr>
+        <w:t>"&gt;</w:t>
+      </w:r>
+    </w:p>
+    <w:p>
+      <w:pPr>
+        <w:widowControl/>
+        <w:numPr>
+          <w:ilvl w:val="0"/>
+          <w:numId w:val="17"/>
+        </w:numPr>
+        <w:shd w:val="clear" w:color="auto" w:fill="F7F7F7"/>
+        <w:spacing w:line="432" w:lineRule="atLeast"/>
+        <w:ind w:left="1200"/>
+        <w:jc w:val="left"/>
+        <w:rPr>
+          <w:rFonts w:ascii="Consolas" w:hAnsi="Consolas" w:cs="Tahoma"/>
+          <w:color w:val="666666"/>
+          <w:sz w:val="18"/>
+          <w:szCs w:val="18"/>
+        </w:rPr>
+      </w:pPr>
+      <w:r>
+        <w:rPr>
+          <w:rFonts w:ascii="Consolas" w:hAnsi="Consolas" w:cs="Tahoma"/>
+          <w:color w:val="666666"/>
+          <w:sz w:val="18"/>
+          <w:szCs w:val="18"/>
+        </w:rPr>
+        <w:t>&lt;/head&gt;</w:t>
+      </w:r>
+    </w:p>
+    <w:p>
+      <w:pPr>
+        <w:widowControl/>
+        <w:numPr>
+          <w:ilvl w:val="0"/>
+          <w:numId w:val="17"/>
+        </w:numPr>
+        <w:shd w:val="clear" w:color="auto" w:fill="F7F7F7"/>
+        <w:spacing w:line="432" w:lineRule="atLeast"/>
+        <w:ind w:left="1200"/>
+        <w:jc w:val="left"/>
+        <w:rPr>
+          <w:rFonts w:ascii="Consolas" w:hAnsi="Consolas" w:cs="Tahoma"/>
+          <w:color w:val="666666"/>
+          <w:sz w:val="18"/>
+          <w:szCs w:val="18"/>
+        </w:rPr>
+      </w:pPr>
+      <w:r>
+        <w:rPr>
+          <w:rFonts w:ascii="Consolas" w:hAnsi="Consolas" w:cs="Tahoma"/>
+          <w:color w:val="666666"/>
+          <w:sz w:val="18"/>
+          <w:szCs w:val="18"/>
+        </w:rPr>
+        <w:t>&lt;body&gt;</w:t>
+      </w:r>
+    </w:p>
+    <w:p>
+      <w:pPr>
+        <w:widowControl/>
+        <w:numPr>
+          <w:ilvl w:val="0"/>
+          <w:numId w:val="17"/>
+        </w:numPr>
+        <w:shd w:val="clear" w:color="auto" w:fill="F7F7F7"/>
+        <w:spacing w:line="432" w:lineRule="atLeast"/>
+        <w:ind w:left="1200"/>
+        <w:jc w:val="left"/>
+        <w:rPr>
+          <w:rFonts w:ascii="Consolas" w:hAnsi="Consolas" w:cs="Tahoma"/>
+          <w:color w:val="666666"/>
+          <w:sz w:val="18"/>
+          <w:szCs w:val="18"/>
+        </w:rPr>
+      </w:pPr>
+      <w:r>
+        <w:rPr>
+          <w:rFonts w:ascii="Consolas" w:hAnsi="Consolas" w:cs="Tahoma"/>
+          <w:color w:val="666666"/>
+          <w:sz w:val="18"/>
+          <w:szCs w:val="18"/>
+        </w:rPr>
+        <w:lastRenderedPageBreak/>
+        <w:t>    &lt;p&gt;</w:t>
+      </w:r>
+      <w:r>
+        <w:rPr>
+          <w:rFonts w:ascii="Consolas" w:hAnsi="Consolas" w:cs="Tahoma"/>
+          <w:color w:val="666666"/>
+          <w:sz w:val="18"/>
+          <w:szCs w:val="18"/>
+        </w:rPr>
+        <w:t>我是谁？</w:t>
+      </w:r>
+      <w:r>
+        <w:rPr>
+          <w:rFonts w:ascii="Consolas" w:hAnsi="Consolas" w:cs="Tahoma"/>
+          <w:color w:val="666666"/>
+          <w:sz w:val="18"/>
+          <w:szCs w:val="18"/>
+        </w:rPr>
+        <w:t>&lt;/p&gt;</w:t>
+      </w:r>
+    </w:p>
+    <w:p>
+      <w:pPr>
+        <w:widowControl/>
+        <w:numPr>
+          <w:ilvl w:val="0"/>
+          <w:numId w:val="17"/>
+        </w:numPr>
+        <w:shd w:val="clear" w:color="auto" w:fill="F7F7F7"/>
+        <w:spacing w:line="432" w:lineRule="atLeast"/>
+        <w:ind w:left="1200"/>
+        <w:jc w:val="left"/>
+        <w:rPr>
+          <w:rFonts w:ascii="Consolas" w:hAnsi="Consolas" w:cs="Tahoma"/>
+          <w:color w:val="666666"/>
+          <w:sz w:val="18"/>
+          <w:szCs w:val="18"/>
+        </w:rPr>
+      </w:pPr>
+      <w:r>
+        <w:rPr>
+          <w:rFonts w:ascii="Consolas" w:hAnsi="Consolas" w:cs="Tahoma"/>
+          <w:color w:val="666666"/>
+          <w:sz w:val="18"/>
+          <w:szCs w:val="18"/>
+        </w:rPr>
+        <w:t>    &lt;p&gt;</w:t>
+      </w:r>
+      <w:r>
+        <w:rPr>
+          <w:rFonts w:ascii="Consolas" w:hAnsi="Consolas" w:cs="Tahoma"/>
+          <w:color w:val="666666"/>
+          <w:sz w:val="18"/>
+          <w:szCs w:val="18"/>
+        </w:rPr>
+        <w:t>我从哪里来？</w:t>
+      </w:r>
+      <w:r>
+        <w:rPr>
+          <w:rFonts w:ascii="Consolas" w:hAnsi="Consolas" w:cs="Tahoma"/>
+          <w:color w:val="666666"/>
+          <w:sz w:val="18"/>
+          <w:szCs w:val="18"/>
+        </w:rPr>
+        <w:t>&lt;/p&gt;</w:t>
+      </w:r>
+    </w:p>
+    <w:p>
+      <w:pPr>
+        <w:widowControl/>
+        <w:numPr>
+          <w:ilvl w:val="0"/>
+          <w:numId w:val="17"/>
+        </w:numPr>
+        <w:shd w:val="clear" w:color="auto" w:fill="F7F7F7"/>
+        <w:spacing w:line="432" w:lineRule="atLeast"/>
+        <w:ind w:left="1200"/>
+        <w:jc w:val="left"/>
+        <w:rPr>
+          <w:rFonts w:ascii="Consolas" w:hAnsi="Consolas" w:cs="Tahoma"/>
+          <w:color w:val="666666"/>
+          <w:sz w:val="18"/>
+          <w:szCs w:val="18"/>
+        </w:rPr>
+      </w:pPr>
+      <w:r>
+        <w:rPr>
+          <w:rFonts w:ascii="Consolas" w:hAnsi="Consolas" w:cs="Tahoma"/>
+          <w:color w:val="666666"/>
+          <w:sz w:val="18"/>
+          <w:szCs w:val="18"/>
+        </w:rPr>
+        <w:t>&lt;p&gt;</w:t>
+      </w:r>
+      <w:r>
+        <w:rPr>
+          <w:rFonts w:ascii="Consolas" w:hAnsi="Consolas" w:cs="Tahoma"/>
+          <w:color w:val="666666"/>
+          <w:sz w:val="18"/>
+          <w:szCs w:val="18"/>
+        </w:rPr>
+        <w:t>我要到哪里去？</w:t>
+      </w:r>
+      <w:r>
+        <w:rPr>
+          <w:rFonts w:ascii="Consolas" w:hAnsi="Consolas" w:cs="Tahoma"/>
+          <w:color w:val="666666"/>
+          <w:sz w:val="18"/>
+          <w:szCs w:val="18"/>
+        </w:rPr>
+        <w:t>&lt;/p&gt;</w:t>
+      </w:r>
+    </w:p>
+    <w:p>
+      <w:pPr>
+        <w:widowControl/>
+        <w:numPr>
+          <w:ilvl w:val="0"/>
+          <w:numId w:val="17"/>
+        </w:numPr>
+        <w:shd w:val="clear" w:color="auto" w:fill="F7F7F7"/>
+        <w:spacing w:line="432" w:lineRule="atLeast"/>
+        <w:ind w:left="1200"/>
+        <w:jc w:val="left"/>
+        <w:rPr>
+          <w:rFonts w:ascii="Consolas" w:hAnsi="Consolas" w:cs="Tahoma"/>
+          <w:color w:val="666666"/>
+          <w:sz w:val="18"/>
+          <w:szCs w:val="18"/>
+        </w:rPr>
+      </w:pPr>
+      <w:r>
+        <w:rPr>
+          <w:rFonts w:ascii="Consolas" w:hAnsi="Consolas" w:cs="Tahoma"/>
+          <w:color w:val="666666"/>
+          <w:sz w:val="18"/>
+          <w:szCs w:val="18"/>
+        </w:rPr>
+        <w:t>&lt;script type="text/javascript" src="patch.js"&gt;&lt;/script&gt;</w:t>
+      </w:r>
+    </w:p>
+    <w:p>
+      <w:pPr>
+        <w:widowControl/>
+        <w:numPr>
+          <w:ilvl w:val="0"/>
+          <w:numId w:val="17"/>
+        </w:numPr>
+        <w:shd w:val="clear" w:color="auto" w:fill="F7F7F7"/>
+        <w:spacing w:line="432" w:lineRule="atLeast"/>
+        <w:ind w:left="1200"/>
+        <w:jc w:val="left"/>
+        <w:rPr>
+          <w:rFonts w:ascii="Consolas" w:hAnsi="Consolas" w:cs="Tahoma"/>
+          <w:color w:val="666666"/>
+          <w:sz w:val="18"/>
+          <w:szCs w:val="18"/>
+        </w:rPr>
+      </w:pPr>
+      <w:r>
+        <w:rPr>
+          <w:rFonts w:ascii="Consolas" w:hAnsi="Consolas" w:cs="Tahoma"/>
+          <w:color w:val="666666"/>
+          <w:sz w:val="18"/>
+          <w:szCs w:val="18"/>
+        </w:rPr>
+        <w:t>&lt;/body&gt;</w:t>
+      </w:r>
+    </w:p>
+    <w:p>
+      <w:pPr>
+        <w:widowControl/>
+        <w:numPr>
+          <w:ilvl w:val="0"/>
+          <w:numId w:val="17"/>
+        </w:numPr>
+        <w:shd w:val="clear" w:color="auto" w:fill="F7F7F7"/>
+        <w:spacing w:line="432" w:lineRule="atLeast"/>
+        <w:ind w:left="1200"/>
+        <w:jc w:val="left"/>
+        <w:rPr>
+          <w:rFonts w:ascii="Consolas" w:hAnsi="Consolas" w:cs="Tahoma"/>
+          <w:color w:val="666666"/>
+          <w:sz w:val="18"/>
+          <w:szCs w:val="18"/>
+        </w:rPr>
+      </w:pPr>
+      <w:r>
+        <w:rPr>
+          <w:rFonts w:ascii="Consolas" w:hAnsi="Consolas" w:cs="Tahoma"/>
+          <w:color w:val="666666"/>
+          <w:sz w:val="18"/>
+          <w:szCs w:val="18"/>
+        </w:rPr>
+        <w:t>&lt;/html&gt;</w:t>
+      </w:r>
+    </w:p>
+    <w:p>
+      <w:pPr>
+        <w:shd w:val="clear" w:color="auto" w:fill="F7F7F7"/>
+        <w:rPr>
+          <w:rFonts w:ascii="Tahoma" w:hAnsi="Tahoma" w:cs="Tahoma"/>
+          <w:color w:val="666666"/>
+          <w:szCs w:val="21"/>
+        </w:rPr>
+      </w:pPr>
+      <w:r>
+        <w:rPr>
+          <w:rStyle w:val="a5"/>
+          <w:rFonts w:ascii="Tahoma" w:hAnsi="Tahoma" w:cs="Tahoma"/>
+          <w:i w:val="0"/>
+          <w:iCs w:val="0"/>
+          <w:color w:val="666666"/>
+          <w:sz w:val="18"/>
+          <w:szCs w:val="18"/>
+        </w:rPr>
+        <w:t>复制代码</w:t>
+      </w:r>
+    </w:p>
+    <w:p>
+      <w:pPr>
+        <w:rPr>
+          <w:rFonts w:ascii="宋体" w:hAnsi="宋体" w:cs="宋体"/>
+          <w:sz w:val="24"/>
+          <w:szCs w:val="24"/>
+        </w:rPr>
+      </w:pPr>
+      <w:r>
+        <w:rPr>
+          <w:rFonts w:ascii="Tahoma" w:hAnsi="Tahoma" w:cs="Tahoma"/>
+          <w:color w:val="444444"/>
+          <w:szCs w:val="21"/>
+        </w:rPr>
+        <w:br/>
+      </w:r>
+      <w:r>
+        <w:rPr>
+          <w:rFonts w:ascii="Tahoma" w:hAnsi="Tahoma" w:cs="Tahoma"/>
+          <w:color w:val="444444"/>
+          <w:szCs w:val="21"/>
+          <w:shd w:val="clear" w:color="auto" w:fill="FFFFFF"/>
+        </w:rPr>
+        <w:t>代码</w:t>
+      </w:r>
+      <w:r>
+        <w:rPr>
+          <w:rFonts w:ascii="Tahoma" w:hAnsi="Tahoma" w:cs="Tahoma"/>
+          <w:color w:val="444444"/>
+          <w:szCs w:val="21"/>
+          <w:shd w:val="clear" w:color="auto" w:fill="FFFFFF"/>
+        </w:rPr>
+        <w:t>B</w:t>
+      </w:r>
+      <w:r>
+        <w:rPr>
+          <w:rFonts w:ascii="Tahoma" w:hAnsi="Tahoma" w:cs="Tahoma"/>
+          <w:color w:val="444444"/>
+          <w:szCs w:val="21"/>
+          <w:shd w:val="clear" w:color="auto" w:fill="FFFFFF"/>
+        </w:rPr>
+        <w:t>：</w:t>
+      </w:r>
+      <w:r>
+        <w:rPr>
+          <w:rFonts w:ascii="Tahoma" w:hAnsi="Tahoma" w:cs="Tahoma"/>
+          <w:color w:val="FFFFFF"/>
+          <w:szCs w:val="21"/>
+          <w:shd w:val="clear" w:color="auto" w:fill="FFFFFF"/>
+        </w:rPr>
+        <w:t>Powered by </w:t>
+      </w:r>
+      <w:hyperlink r:id="rId48" w:tgtFrame="_blank" w:history="1">
+        <w:r>
+          <w:rPr>
+            <w:rStyle w:val="a4"/>
+            <w:rFonts w:ascii="Tahoma" w:hAnsi="Tahoma" w:cs="Tahoma"/>
+            <w:color w:val="FFFFFF"/>
+            <w:szCs w:val="21"/>
+            <w:shd w:val="clear" w:color="auto" w:fill="FFFFFF"/>
+          </w:rPr>
+          <w:t>bbs.fishc.com</w:t>
+        </w:r>
+      </w:hyperlink>
+      <w:r>
+        <w:rPr>
+          <w:rFonts w:ascii="Tahoma" w:hAnsi="Tahoma" w:cs="Tahoma"/>
+          <w:color w:val="444444"/>
+          <w:szCs w:val="21"/>
+        </w:rPr>
+        <w:br/>
+      </w:r>
+      <w:r>
+        <w:rPr>
+          <w:rFonts w:ascii="Tahoma" w:hAnsi="Tahoma" w:cs="Tahoma"/>
+          <w:color w:val="FFFFFF"/>
+          <w:szCs w:val="21"/>
+          <w:shd w:val="clear" w:color="auto" w:fill="FFFFFF"/>
+        </w:rPr>
+        <w:t>fU$M"CnX(JN7 s+[~mard;b_p2=</w:t>
+      </w:r>
+    </w:p>
+    <w:p>
+      <w:pPr>
+        <w:widowControl/>
+        <w:numPr>
+          <w:ilvl w:val="0"/>
+          <w:numId w:val="18"/>
+        </w:numPr>
+        <w:shd w:val="clear" w:color="auto" w:fill="F7F7F7"/>
+        <w:spacing w:line="432" w:lineRule="atLeast"/>
+        <w:ind w:left="1200"/>
+        <w:jc w:val="left"/>
+        <w:rPr>
+          <w:rFonts w:ascii="Consolas" w:hAnsi="Consolas" w:cs="Tahoma"/>
+          <w:color w:val="666666"/>
+          <w:sz w:val="18"/>
+          <w:szCs w:val="18"/>
+        </w:rPr>
+      </w:pPr>
+      <w:r>
+        <w:rPr>
+          <w:rFonts w:ascii="Consolas" w:hAnsi="Consolas" w:cs="Tahoma"/>
+          <w:color w:val="666666"/>
+          <w:sz w:val="18"/>
+          <w:szCs w:val="18"/>
+        </w:rPr>
+        <w:t>&lt;!DOCTYPE html&gt;</w:t>
+      </w:r>
+    </w:p>
+    <w:p>
+      <w:pPr>
+        <w:widowControl/>
+        <w:numPr>
+          <w:ilvl w:val="0"/>
+          <w:numId w:val="18"/>
+        </w:numPr>
+        <w:shd w:val="clear" w:color="auto" w:fill="F7F7F7"/>
+        <w:spacing w:line="432" w:lineRule="atLeast"/>
+        <w:ind w:left="1200"/>
+        <w:jc w:val="left"/>
+        <w:rPr>
+          <w:rFonts w:ascii="Consolas" w:hAnsi="Consolas" w:cs="Tahoma"/>
+          <w:color w:val="666666"/>
+          <w:sz w:val="18"/>
+          <w:szCs w:val="18"/>
+        </w:rPr>
+      </w:pPr>
+      <w:r>
+        <w:rPr>
+          <w:rFonts w:ascii="Consolas" w:hAnsi="Consolas" w:cs="Tahoma"/>
+          <w:color w:val="666666"/>
+          <w:sz w:val="18"/>
+          <w:szCs w:val="18"/>
+        </w:rPr>
+        <w:t>&lt;html&gt;</w:t>
+      </w:r>
+    </w:p>
+    <w:p>
+      <w:pPr>
+        <w:widowControl/>
+        <w:numPr>
+          <w:ilvl w:val="0"/>
+          <w:numId w:val="18"/>
+        </w:numPr>
+        <w:shd w:val="clear" w:color="auto" w:fill="F7F7F7"/>
+        <w:spacing w:line="432" w:lineRule="atLeast"/>
+        <w:ind w:left="1200"/>
+        <w:jc w:val="left"/>
+        <w:rPr>
+          <w:rFonts w:ascii="Consolas" w:hAnsi="Consolas" w:cs="Tahoma"/>
+          <w:color w:val="666666"/>
+          <w:sz w:val="18"/>
+          <w:szCs w:val="18"/>
+        </w:rPr>
+      </w:pPr>
+      <w:r>
+        <w:rPr>
+          <w:rFonts w:ascii="Consolas" w:hAnsi="Consolas" w:cs="Tahoma"/>
+          <w:color w:val="666666"/>
+          <w:sz w:val="18"/>
+          <w:szCs w:val="18"/>
+        </w:rPr>
+        <w:t>&lt;head&gt;</w:t>
+      </w:r>
+    </w:p>
+    <w:p>
+      <w:pPr>
+        <w:widowControl/>
+        <w:numPr>
+          <w:ilvl w:val="0"/>
+          <w:numId w:val="18"/>
+        </w:numPr>
+        <w:shd w:val="clear" w:color="auto" w:fill="F7F7F7"/>
+        <w:spacing w:line="432" w:lineRule="atLeast"/>
+        <w:ind w:left="1200"/>
+        <w:jc w:val="left"/>
+        <w:rPr>
+          <w:rFonts w:ascii="Consolas" w:hAnsi="Consolas" w:cs="Tahoma"/>
+          <w:color w:val="666666"/>
+          <w:sz w:val="18"/>
+          <w:szCs w:val="18"/>
+        </w:rPr>
+      </w:pPr>
+      <w:r>
+        <w:rPr>
+          <w:rFonts w:ascii="Consolas" w:hAnsi="Consolas" w:cs="Tahoma"/>
+          <w:color w:val="666666"/>
+          <w:sz w:val="18"/>
+          <w:szCs w:val="18"/>
+        </w:rPr>
+        <w:t>    &lt;title&gt;</w:t>
+      </w:r>
+      <w:r>
+        <w:rPr>
+          <w:rFonts w:ascii="Consolas" w:hAnsi="Consolas" w:cs="Tahoma"/>
+          <w:color w:val="666666"/>
+          <w:sz w:val="18"/>
+          <w:szCs w:val="18"/>
+        </w:rPr>
+        <w:t>定义文档内嵌代码</w:t>
+      </w:r>
+      <w:r>
+        <w:rPr>
+          <w:rFonts w:ascii="Consolas" w:hAnsi="Consolas" w:cs="Tahoma"/>
+          <w:color w:val="666666"/>
+          <w:sz w:val="18"/>
+          <w:szCs w:val="18"/>
+        </w:rPr>
+        <w:t>&lt;/title&gt;</w:t>
+      </w:r>
+    </w:p>
+    <w:p>
+      <w:pPr>
+        <w:widowControl/>
+        <w:numPr>
+          <w:ilvl w:val="0"/>
+          <w:numId w:val="18"/>
+        </w:numPr>
+        <w:shd w:val="clear" w:color="auto" w:fill="F7F7F7"/>
+        <w:spacing w:line="432" w:lineRule="atLeast"/>
+        <w:ind w:left="1200"/>
+        <w:jc w:val="left"/>
+        <w:rPr>
+          <w:rFonts w:ascii="Consolas" w:hAnsi="Consolas" w:cs="Tahoma"/>
+          <w:color w:val="666666"/>
+          <w:sz w:val="18"/>
+          <w:szCs w:val="18"/>
+        </w:rPr>
+      </w:pPr>
+      <w:r>
+        <w:rPr>
+          <w:rFonts w:ascii="Consolas" w:hAnsi="Consolas" w:cs="Tahoma"/>
+          <w:color w:val="666666"/>
+          <w:sz w:val="18"/>
+          <w:szCs w:val="18"/>
+        </w:rPr>
+        <w:t>    &lt;meta charset="utf-8"&gt;</w:t>
+      </w:r>
+    </w:p>
+    <w:p>
+      <w:pPr>
+        <w:widowControl/>
+        <w:numPr>
+          <w:ilvl w:val="0"/>
+          <w:numId w:val="18"/>
+        </w:numPr>
+        <w:shd w:val="clear" w:color="auto" w:fill="F7F7F7"/>
+        <w:spacing w:line="432" w:lineRule="atLeast"/>
+        <w:ind w:left="1200"/>
+        <w:jc w:val="left"/>
+        <w:rPr>
+          <w:rFonts w:ascii="Consolas" w:hAnsi="Consolas" w:cs="Tahoma"/>
+          <w:color w:val="666666"/>
+          <w:sz w:val="18"/>
+          <w:szCs w:val="18"/>
+        </w:rPr>
+      </w:pPr>
+      <w:r>
+        <w:rPr>
+          <w:rFonts w:ascii="Consolas" w:hAnsi="Consolas" w:cs="Tahoma"/>
+          <w:color w:val="666666"/>
+          <w:sz w:val="18"/>
+          <w:szCs w:val="18"/>
+        </w:rPr>
+        <w:t>    &lt;meta name="viewport" content="width=device-width, initial-scale=1.0"&gt;</w:t>
+      </w:r>
+    </w:p>
+    <w:p>
+      <w:pPr>
+        <w:widowControl/>
+        <w:numPr>
+          <w:ilvl w:val="0"/>
+          <w:numId w:val="18"/>
+        </w:numPr>
+        <w:shd w:val="clear" w:color="auto" w:fill="F7F7F7"/>
+        <w:spacing w:line="432" w:lineRule="atLeast"/>
+        <w:ind w:left="1200"/>
+        <w:jc w:val="left"/>
+        <w:rPr>
+          <w:rFonts w:ascii="Consolas" w:hAnsi="Consolas" w:cs="Tahoma"/>
+          <w:color w:val="666666"/>
+          <w:sz w:val="18"/>
+          <w:szCs w:val="18"/>
+        </w:rPr>
+      </w:pPr>
+      <w:r>
+        <w:rPr>
+          <w:rFonts w:ascii="Consolas" w:hAnsi="Consolas" w:cs="Tahoma"/>
+          <w:color w:val="666666"/>
+          <w:sz w:val="18"/>
+          <w:szCs w:val="18"/>
+        </w:rPr>
+        <w:t>    &lt;meta name="keywords" content="</w:t>
+      </w:r>
+      <w:r>
+        <w:rPr>
+          <w:rFonts w:ascii="Consolas" w:hAnsi="Consolas" w:cs="Tahoma"/>
+          <w:color w:val="666666"/>
+          <w:sz w:val="18"/>
+          <w:szCs w:val="18"/>
+        </w:rPr>
+        <w:t>小甲鱼</w:t>
+      </w:r>
+      <w:r>
+        <w:rPr>
+          <w:rFonts w:ascii="Consolas" w:hAnsi="Consolas" w:cs="Tahoma"/>
+          <w:color w:val="666666"/>
+          <w:sz w:val="18"/>
+          <w:szCs w:val="18"/>
+        </w:rPr>
+        <w:t>,Web</w:t>
+      </w:r>
+      <w:r>
+        <w:rPr>
+          <w:rFonts w:ascii="Consolas" w:hAnsi="Consolas" w:cs="Tahoma"/>
+          <w:color w:val="666666"/>
+          <w:sz w:val="18"/>
+          <w:szCs w:val="18"/>
+        </w:rPr>
+        <w:t>开发</w:t>
+      </w:r>
+      <w:r>
+        <w:rPr>
+          <w:rFonts w:ascii="Consolas" w:hAnsi="Consolas" w:cs="Tahoma"/>
+          <w:color w:val="666666"/>
+          <w:sz w:val="18"/>
+          <w:szCs w:val="18"/>
+        </w:rPr>
+        <w:t>,HTML5,CSS3,Web</w:t>
+      </w:r>
+      <w:r>
+        <w:rPr>
+          <w:rFonts w:ascii="Consolas" w:hAnsi="Consolas" w:cs="Tahoma"/>
+          <w:color w:val="666666"/>
+          <w:sz w:val="18"/>
+          <w:szCs w:val="18"/>
+        </w:rPr>
+        <w:t>编程教学</w:t>
+      </w:r>
+      <w:r>
+        <w:rPr>
+          <w:rFonts w:ascii="Consolas" w:hAnsi="Consolas" w:cs="Tahoma"/>
+          <w:color w:val="666666"/>
+          <w:sz w:val="18"/>
+          <w:szCs w:val="18"/>
+        </w:rPr>
+        <w:t>"&gt;</w:t>
+      </w:r>
+    </w:p>
+    <w:p>
+      <w:pPr>
+        <w:widowControl/>
+        <w:numPr>
+          <w:ilvl w:val="0"/>
+          <w:numId w:val="18"/>
+        </w:numPr>
+        <w:shd w:val="clear" w:color="auto" w:fill="F7F7F7"/>
+        <w:spacing w:line="432" w:lineRule="atLeast"/>
+        <w:ind w:left="1200"/>
+        <w:jc w:val="left"/>
+        <w:rPr>
+          <w:rFonts w:ascii="Consolas" w:hAnsi="Consolas" w:cs="Tahoma"/>
+          <w:color w:val="666666"/>
+          <w:sz w:val="18"/>
+          <w:szCs w:val="18"/>
+        </w:rPr>
+      </w:pPr>
+      <w:r>
+        <w:rPr>
+          <w:rFonts w:ascii="Consolas" w:hAnsi="Consolas" w:cs="Tahoma"/>
+          <w:color w:val="666666"/>
+          <w:sz w:val="18"/>
+          <w:szCs w:val="18"/>
+        </w:rPr>
+        <w:t>    &lt;meta name="description" content="</w:t>
+      </w:r>
+      <w:r>
+        <w:rPr>
+          <w:rFonts w:ascii="Consolas" w:hAnsi="Consolas" w:cs="Tahoma"/>
+          <w:color w:val="666666"/>
+          <w:sz w:val="18"/>
+          <w:szCs w:val="18"/>
+        </w:rPr>
+        <w:t>《零基础入门学习</w:t>
+      </w:r>
+      <w:r>
+        <w:rPr>
+          <w:rFonts w:ascii="Consolas" w:hAnsi="Consolas" w:cs="Tahoma"/>
+          <w:color w:val="666666"/>
+          <w:sz w:val="18"/>
+          <w:szCs w:val="18"/>
+        </w:rPr>
+        <w:t>Web</w:t>
+      </w:r>
+      <w:r>
+        <w:rPr>
+          <w:rFonts w:ascii="Consolas" w:hAnsi="Consolas" w:cs="Tahoma"/>
+          <w:color w:val="666666"/>
+          <w:sz w:val="18"/>
+          <w:szCs w:val="18"/>
+        </w:rPr>
+        <w:t>开发》案例演示</w:t>
+      </w:r>
+      <w:r>
+        <w:rPr>
+          <w:rFonts w:ascii="Consolas" w:hAnsi="Consolas" w:cs="Tahoma"/>
+          <w:color w:val="666666"/>
+          <w:sz w:val="18"/>
+          <w:szCs w:val="18"/>
+        </w:rPr>
+        <w:t>"&gt;</w:t>
+      </w:r>
+    </w:p>
+    <w:p>
+      <w:pPr>
+        <w:widowControl/>
+        <w:numPr>
+          <w:ilvl w:val="0"/>
+          <w:numId w:val="18"/>
+        </w:numPr>
+        <w:shd w:val="clear" w:color="auto" w:fill="F7F7F7"/>
+        <w:spacing w:line="432" w:lineRule="atLeast"/>
+        <w:ind w:left="1200"/>
+        <w:jc w:val="left"/>
+        <w:rPr>
+          <w:rFonts w:ascii="Consolas" w:hAnsi="Consolas" w:cs="Tahoma"/>
+          <w:color w:val="666666"/>
+          <w:sz w:val="18"/>
+          <w:szCs w:val="18"/>
+        </w:rPr>
+      </w:pPr>
+      <w:r>
+        <w:rPr>
+          <w:rFonts w:ascii="Consolas" w:hAnsi="Consolas" w:cs="Tahoma"/>
+          <w:color w:val="666666"/>
+          <w:sz w:val="18"/>
+          <w:szCs w:val="18"/>
+        </w:rPr>
+        <w:t>    &lt;meta name="author" content="</w:t>
+      </w:r>
+      <w:r>
+        <w:rPr>
+          <w:rFonts w:ascii="Consolas" w:hAnsi="Consolas" w:cs="Tahoma"/>
+          <w:color w:val="666666"/>
+          <w:sz w:val="18"/>
+          <w:szCs w:val="18"/>
+        </w:rPr>
+        <w:t>小甲鱼</w:t>
+      </w:r>
+      <w:r>
+        <w:rPr>
+          <w:rFonts w:ascii="Consolas" w:hAnsi="Consolas" w:cs="Tahoma"/>
+          <w:color w:val="666666"/>
+          <w:sz w:val="18"/>
+          <w:szCs w:val="18"/>
+        </w:rPr>
+        <w:t>"&gt;</w:t>
+      </w:r>
+    </w:p>
+    <w:p>
+      <w:pPr>
+        <w:widowControl/>
+        <w:numPr>
+          <w:ilvl w:val="0"/>
+          <w:numId w:val="18"/>
+        </w:numPr>
+        <w:shd w:val="clear" w:color="auto" w:fill="F7F7F7"/>
+        <w:spacing w:line="432" w:lineRule="atLeast"/>
+        <w:ind w:left="1200"/>
+        <w:jc w:val="left"/>
+        <w:rPr>
+          <w:rFonts w:ascii="Consolas" w:hAnsi="Consolas" w:cs="Tahoma"/>
+          <w:color w:val="666666"/>
+          <w:sz w:val="18"/>
+          <w:szCs w:val="18"/>
+        </w:rPr>
+      </w:pPr>
+      <w:r>
+        <w:rPr>
+          <w:rFonts w:ascii="Consolas" w:hAnsi="Consolas" w:cs="Tahoma"/>
+          <w:color w:val="666666"/>
+          <w:sz w:val="18"/>
+          <w:szCs w:val="18"/>
+        </w:rPr>
+        <w:t>    &lt;script type="text/javascript" src="patch.js" defer&gt;&lt;/script&gt;</w:t>
+      </w:r>
+    </w:p>
+    <w:p>
+      <w:pPr>
+        <w:widowControl/>
+        <w:numPr>
+          <w:ilvl w:val="0"/>
+          <w:numId w:val="18"/>
+        </w:numPr>
+        <w:shd w:val="clear" w:color="auto" w:fill="F7F7F7"/>
+        <w:spacing w:line="432" w:lineRule="atLeast"/>
+        <w:ind w:left="1200"/>
+        <w:jc w:val="left"/>
+        <w:rPr>
+          <w:rFonts w:ascii="Consolas" w:hAnsi="Consolas" w:cs="Tahoma"/>
+          <w:color w:val="666666"/>
+          <w:sz w:val="18"/>
+          <w:szCs w:val="18"/>
+        </w:rPr>
+      </w:pPr>
+      <w:r>
+        <w:rPr>
+          <w:rFonts w:ascii="Consolas" w:hAnsi="Consolas" w:cs="Tahoma"/>
+          <w:color w:val="666666"/>
+          <w:sz w:val="18"/>
+          <w:szCs w:val="18"/>
+        </w:rPr>
+        <w:t>&lt;/head&gt;</w:t>
+      </w:r>
+    </w:p>
+    <w:p>
+      <w:pPr>
+        <w:widowControl/>
+        <w:numPr>
+          <w:ilvl w:val="0"/>
+          <w:numId w:val="18"/>
+        </w:numPr>
+        <w:shd w:val="clear" w:color="auto" w:fill="F7F7F7"/>
+        <w:spacing w:line="432" w:lineRule="atLeast"/>
+        <w:ind w:left="1200"/>
+        <w:jc w:val="left"/>
+        <w:rPr>
+          <w:rFonts w:ascii="Consolas" w:hAnsi="Consolas" w:cs="Tahoma"/>
+          <w:color w:val="666666"/>
+          <w:sz w:val="18"/>
+          <w:szCs w:val="18"/>
+        </w:rPr>
+      </w:pPr>
+      <w:r>
+        <w:rPr>
+          <w:rFonts w:ascii="Consolas" w:hAnsi="Consolas" w:cs="Tahoma"/>
+          <w:color w:val="666666"/>
+          <w:sz w:val="18"/>
+          <w:szCs w:val="18"/>
+        </w:rPr>
+        <w:t>&lt;body&gt;</w:t>
+      </w:r>
+    </w:p>
+    <w:p>
+      <w:pPr>
+        <w:widowControl/>
+        <w:numPr>
+          <w:ilvl w:val="0"/>
+          <w:numId w:val="18"/>
+        </w:numPr>
+        <w:shd w:val="clear" w:color="auto" w:fill="F7F7F7"/>
+        <w:spacing w:line="432" w:lineRule="atLeast"/>
+        <w:ind w:left="1200"/>
+        <w:jc w:val="left"/>
+        <w:rPr>
+          <w:rFonts w:ascii="Consolas" w:hAnsi="Consolas" w:cs="Tahoma"/>
+          <w:color w:val="666666"/>
+          <w:sz w:val="18"/>
+          <w:szCs w:val="18"/>
+        </w:rPr>
+      </w:pPr>
+      <w:r>
+        <w:rPr>
+          <w:rFonts w:ascii="Consolas" w:hAnsi="Consolas" w:cs="Tahoma"/>
+          <w:color w:val="666666"/>
+          <w:sz w:val="18"/>
+          <w:szCs w:val="18"/>
+        </w:rPr>
+        <w:t>    &lt;p&gt;</w:t>
+      </w:r>
+      <w:r>
+        <w:rPr>
+          <w:rFonts w:ascii="Consolas" w:hAnsi="Consolas" w:cs="Tahoma"/>
+          <w:color w:val="666666"/>
+          <w:sz w:val="18"/>
+          <w:szCs w:val="18"/>
+        </w:rPr>
+        <w:t>我是谁？</w:t>
+      </w:r>
+      <w:r>
+        <w:rPr>
+          <w:rFonts w:ascii="Consolas" w:hAnsi="Consolas" w:cs="Tahoma"/>
+          <w:color w:val="666666"/>
+          <w:sz w:val="18"/>
+          <w:szCs w:val="18"/>
+        </w:rPr>
+        <w:t>&lt;/p&gt;</w:t>
+      </w:r>
+    </w:p>
+    <w:p>
+      <w:pPr>
+        <w:widowControl/>
+        <w:numPr>
+          <w:ilvl w:val="0"/>
+          <w:numId w:val="18"/>
+        </w:numPr>
+        <w:shd w:val="clear" w:color="auto" w:fill="F7F7F7"/>
+        <w:spacing w:line="432" w:lineRule="atLeast"/>
+        <w:ind w:left="1200"/>
+        <w:jc w:val="left"/>
+        <w:rPr>
+          <w:rFonts w:ascii="Consolas" w:hAnsi="Consolas" w:cs="Tahoma"/>
+          <w:color w:val="666666"/>
+          <w:sz w:val="18"/>
+          <w:szCs w:val="18"/>
+        </w:rPr>
+      </w:pPr>
+      <w:r>
+        <w:rPr>
+          <w:rFonts w:ascii="Consolas" w:hAnsi="Consolas" w:cs="Tahoma"/>
+          <w:color w:val="666666"/>
+          <w:sz w:val="18"/>
+          <w:szCs w:val="18"/>
+        </w:rPr>
+        <w:t>    &lt;p&gt;</w:t>
+      </w:r>
+      <w:r>
+        <w:rPr>
+          <w:rFonts w:ascii="Consolas" w:hAnsi="Consolas" w:cs="Tahoma"/>
+          <w:color w:val="666666"/>
+          <w:sz w:val="18"/>
+          <w:szCs w:val="18"/>
+        </w:rPr>
+        <w:t>我从哪里来？</w:t>
+      </w:r>
+      <w:r>
+        <w:rPr>
+          <w:rFonts w:ascii="Consolas" w:hAnsi="Consolas" w:cs="Tahoma"/>
+          <w:color w:val="666666"/>
+          <w:sz w:val="18"/>
+          <w:szCs w:val="18"/>
+        </w:rPr>
+        <w:t>&lt;/p&gt;</w:t>
+      </w:r>
+    </w:p>
+    <w:p>
+      <w:pPr>
+        <w:widowControl/>
+        <w:numPr>
+          <w:ilvl w:val="0"/>
+          <w:numId w:val="18"/>
+        </w:numPr>
+        <w:shd w:val="clear" w:color="auto" w:fill="F7F7F7"/>
+        <w:spacing w:line="432" w:lineRule="atLeast"/>
+        <w:ind w:left="1200"/>
+        <w:jc w:val="left"/>
+        <w:rPr>
+          <w:rFonts w:ascii="Consolas" w:hAnsi="Consolas" w:cs="Tahoma"/>
+          <w:color w:val="666666"/>
+          <w:sz w:val="18"/>
+          <w:szCs w:val="18"/>
+        </w:rPr>
+      </w:pPr>
+      <w:r>
+        <w:rPr>
+          <w:rFonts w:ascii="Consolas" w:hAnsi="Consolas" w:cs="Tahoma"/>
+          <w:color w:val="666666"/>
+          <w:sz w:val="18"/>
+          <w:szCs w:val="18"/>
+        </w:rPr>
+        <w:t>    &lt;p&gt;</w:t>
+      </w:r>
+      <w:r>
+        <w:rPr>
+          <w:rFonts w:ascii="Consolas" w:hAnsi="Consolas" w:cs="Tahoma"/>
+          <w:color w:val="666666"/>
+          <w:sz w:val="18"/>
+          <w:szCs w:val="18"/>
+        </w:rPr>
+        <w:t>我要到哪里去？</w:t>
+      </w:r>
+      <w:r>
+        <w:rPr>
+          <w:rFonts w:ascii="Consolas" w:hAnsi="Consolas" w:cs="Tahoma"/>
+          <w:color w:val="666666"/>
+          <w:sz w:val="18"/>
+          <w:szCs w:val="18"/>
+        </w:rPr>
+        <w:t>&lt;/p&gt;</w:t>
+      </w:r>
+    </w:p>
+    <w:p>
+      <w:pPr>
+        <w:widowControl/>
+        <w:numPr>
+          <w:ilvl w:val="0"/>
+          <w:numId w:val="18"/>
+        </w:numPr>
+        <w:shd w:val="clear" w:color="auto" w:fill="F7F7F7"/>
+        <w:spacing w:line="432" w:lineRule="atLeast"/>
+        <w:ind w:left="1200"/>
+        <w:jc w:val="left"/>
+        <w:rPr>
+          <w:rFonts w:ascii="Consolas" w:hAnsi="Consolas" w:cs="Tahoma"/>
+          <w:color w:val="666666"/>
+          <w:sz w:val="18"/>
+          <w:szCs w:val="18"/>
+        </w:rPr>
+      </w:pPr>
+      <w:r>
+        <w:rPr>
+          <w:rFonts w:ascii="Consolas" w:hAnsi="Consolas" w:cs="Tahoma"/>
+          <w:color w:val="666666"/>
+          <w:sz w:val="18"/>
+          <w:szCs w:val="18"/>
+        </w:rPr>
+        <w:t>&lt;/body&gt;</w:t>
+      </w:r>
+    </w:p>
+    <w:p>
+      <w:pPr>
+        <w:widowControl/>
+        <w:numPr>
+          <w:ilvl w:val="0"/>
+          <w:numId w:val="18"/>
+        </w:numPr>
+        <w:shd w:val="clear" w:color="auto" w:fill="F7F7F7"/>
+        <w:spacing w:line="432" w:lineRule="atLeast"/>
+        <w:ind w:left="1200"/>
+        <w:jc w:val="left"/>
+        <w:rPr>
+          <w:rFonts w:ascii="Consolas" w:hAnsi="Consolas" w:cs="Tahoma"/>
+          <w:color w:val="666666"/>
+          <w:sz w:val="18"/>
+          <w:szCs w:val="18"/>
+        </w:rPr>
+      </w:pPr>
+      <w:r>
+        <w:rPr>
+          <w:rFonts w:ascii="Consolas" w:hAnsi="Consolas" w:cs="Tahoma"/>
+          <w:color w:val="666666"/>
+          <w:sz w:val="18"/>
+          <w:szCs w:val="18"/>
+        </w:rPr>
+        <w:t>&lt;/html&gt;</w:t>
+      </w:r>
+    </w:p>
+    <w:p>
+      <w:pPr>
+        <w:shd w:val="clear" w:color="auto" w:fill="F7F7F7"/>
+        <w:rPr>
+          <w:rFonts w:ascii="Tahoma" w:hAnsi="Tahoma" w:cs="Tahoma"/>
+          <w:color w:val="666666"/>
+          <w:szCs w:val="21"/>
+        </w:rPr>
+      </w:pPr>
+      <w:r>
+        <w:rPr>
+          <w:rStyle w:val="a5"/>
+          <w:rFonts w:ascii="Tahoma" w:hAnsi="Tahoma" w:cs="Tahoma"/>
+          <w:i w:val="0"/>
+          <w:iCs w:val="0"/>
+          <w:color w:val="666666"/>
+          <w:sz w:val="18"/>
+          <w:szCs w:val="18"/>
+        </w:rPr>
+        <w:t>复制代码</w:t>
+      </w:r>
+    </w:p>
+    <w:p>
+      <w:pPr>
+        <w:rPr>
+          <w:rFonts w:ascii="宋体" w:hAnsi="宋体" w:cs="宋体"/>
+          <w:sz w:val="24"/>
+          <w:szCs w:val="24"/>
+        </w:rPr>
+      </w:pPr>
+      <w:r>
+        <w:rPr>
+          <w:rFonts w:ascii="Tahoma" w:hAnsi="Tahoma" w:cs="Tahoma"/>
+          <w:color w:val="444444"/>
+          <w:szCs w:val="21"/>
+        </w:rPr>
+        <w:br/>
+      </w:r>
+      <w:r>
+        <w:rPr>
+          <w:rFonts w:ascii="Tahoma" w:hAnsi="Tahoma" w:cs="Tahoma"/>
+          <w:color w:val="FFFFFF"/>
+          <w:szCs w:val="21"/>
+          <w:shd w:val="clear" w:color="auto" w:fill="FFFFFF"/>
+        </w:rPr>
+        <w:t>T&lt;Da+z7RAZ~F:QHP1p!8b</w:t>
+      </w:r>
+      <w:r>
+        <w:rPr>
+          <w:rFonts w:ascii="Tahoma" w:hAnsi="Tahoma" w:cs="Tahoma"/>
+          <w:color w:val="444444"/>
+          <w:szCs w:val="21"/>
+        </w:rPr>
+        <w:br/>
+      </w:r>
+      <w:r>
+        <w:rPr>
+          <w:rFonts w:ascii="Tahoma" w:hAnsi="Tahoma" w:cs="Tahoma"/>
+          <w:color w:val="444444"/>
+          <w:szCs w:val="21"/>
+          <w:shd w:val="clear" w:color="auto" w:fill="FFFFFF"/>
+        </w:rPr>
+        <w:t xml:space="preserve">4. </w:t>
+      </w:r>
+      <w:r>
+        <w:rPr>
+          <w:rFonts w:ascii="Tahoma" w:hAnsi="Tahoma" w:cs="Tahoma"/>
+          <w:color w:val="444444"/>
+          <w:szCs w:val="21"/>
+          <w:shd w:val="clear" w:color="auto" w:fill="FFFFFF"/>
+        </w:rPr>
+        <w:t>请问下面图片描述了一种什么样的场景？</w:t>
+      </w:r>
+      <w:r>
+        <w:rPr>
+          <w:rFonts w:ascii="Tahoma" w:hAnsi="Tahoma" w:cs="Tahoma"/>
+          <w:color w:val="FFFFFF"/>
+          <w:szCs w:val="21"/>
+          <w:shd w:val="clear" w:color="auto" w:fill="FFFFFF"/>
+        </w:rPr>
+        <w:t>?{7@.</w:t>
+      </w:r>
+      <w:r>
+        <w:rPr>
+          <w:rFonts w:ascii="Tahoma" w:hAnsi="Tahoma" w:cs="Tahoma"/>
+          <w:color w:val="444444"/>
+          <w:szCs w:val="21"/>
+        </w:rPr>
+        <w:br/>
+      </w:r>
+      <w:r>
+        <w:rPr>
+          <w:rFonts w:ascii="Tahoma" w:hAnsi="Tahoma" w:cs="Tahoma"/>
+          <w:color w:val="FFFFFF"/>
+          <w:szCs w:val="21"/>
+          <w:shd w:val="clear" w:color="auto" w:fill="FFFFFF"/>
+        </w:rPr>
+        <w:t>%ezj.#+:V4`&gt;lAC]?yQZ!1o=</w:t>
+      </w:r>
+      <w:r>
+        <w:rPr>
+          <w:rFonts w:ascii="Tahoma" w:hAnsi="Tahoma" w:cs="Tahoma"/>
+          <w:color w:val="444444"/>
+          <w:szCs w:val="21"/>
+        </w:rPr>
+        <w:br/>
+      </w:r>
+    </w:p>
+    <w:p>
+      <w:r>
+        <w:rPr>
+          <w:noProof/>
+        </w:rPr>
+        <w:lastRenderedPageBreak/>
+        <mc:AlternateContent>
+          <mc:Choice Requires="wps">
+            <w:drawing>
+              <wp:inline distT="0" distB="0" distL="0" distR="0">
+                <wp:extent cx="6181725" cy="6181725"/>
+                <wp:effectExtent l="0" t="0" r="0" b="0"/>
+                <wp:docPr id="20" name="矩形 20" descr="https://xxx.ilovefishc.com/forum/201805/29/175557szxxv8bo8oovv1dx.png"/>
+                <wp:cNvGraphicFramePr>
+                  <a:graphicFrameLocks xmlns:a="http://schemas.openxmlformats.org/drawingml/2006/main" noChangeAspect="1"/>
+                </wp:cNvGraphicFramePr>
+                <a:graphic xmlns:a="http://schemas.openxmlformats.org/drawingml/2006/main">
+                  <a:graphicData uri="http://schemas.microsoft.com/office/word/2010/wordprocessingShape">
+                    <wps:wsp>
+                      <wps:cNvSpPr>
+                        <a:spLocks noChangeAspect="1" noChangeArrowheads="1"/>
+                      </wps:cNvSpPr>
+                      <wps:spPr bwMode="auto">
+                        <a:xfrm>
+                          <a:off x="0" y="0"/>
+                          <a:ext cx="6181725" cy="6181725"/>
+                        </a:xfrm>
+                        <a:prstGeom prst="rect">
+                          <a:avLst/>
+                        </a:prstGeom>
+                        <a:noFill/>
+                        <a:ln>
+                          <a:noFill/>
+                        </a:ln>
+                        <a:extLst>
+                          <a:ext uri="{909E8E84-426E-40DD-AFC4-6F175D3DCCD1}">
+                            <a14:hiddenFill xmlns:a14="http://schemas.microsoft.com/office/drawing/2010/main">
+                              <a:solidFill>
+                                <a:srgbClr val="FFFFFF"/>
+                              </a:solidFill>
+                            </a14:hiddenFill>
+                          </a:ext>
+                          <a:ext uri="{91240B29-F687-4F45-9708-019B960494DF}">
+                            <a14:hiddenLine xmlns:a14="http://schemas.microsoft.com/office/drawing/2010/main" w="9525">
+                              <a:solidFill>
+                                <a:srgbClr val="000000"/>
+                              </a:solidFill>
+                              <a:miter lim="800000"/>
+                              <a:headEnd/>
+                              <a:tailEnd/>
+                            </a14:hiddenLine>
+                          </a:ext>
+                        </a:extLst>
+                      </wps:spPr>
+                      <wps:bodyPr rot="0" vert="horz" wrap="square" lIns="91440" tIns="45720" rIns="91440" bIns="45720" anchor="t" anchorCtr="0" upright="1">
+                        <a:noAutofit/>
+                      </wps:bodyPr>
+                    </wps:wsp>
+                  </a:graphicData>
+                </a:graphic>
+              </wp:inline>
+            </w:drawing>
+          </mc:Choice>
+          <mc:Fallback>
+            <w:pict>
+              <v:rect w14:anchorId="30C9A0BF" id="矩形 20" o:spid="_x0000_s1026" alt="https://xxx.ilovefishc.com/forum/201805/29/175557szxxv8bo8oovv1dx.png" style="width:486.75pt;height:486.75pt;visibility:visible;mso-wrap-style:square;mso-left-percent:-10001;mso-top-percent:-10001;mso-position-horizontal:absolute;mso-position-horizontal-relative:char;mso-position-vertical:absolute;mso-position-vertical-relative:line;mso-left-percent:-10001;mso-top-percent:-10001;v-text-anchor:top" o:gfxdata="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" filled="f" stroked="f">
+                <o:lock v:ext="edit" aspectratio="t"/>
+                <w10:anchorlock/>
+              </v:rect>
+            </w:pict>
+          </mc:Fallback>
+        </mc:AlternateContent>
+      </w:r>
+      <w:r>
+        <w:t> </w:t>
+      </w:r>
+      <w:r>
+        <w:rPr>
+          <w:rFonts w:ascii="Tahoma" w:hAnsi="Tahoma" w:cs="Tahoma"/>
+          <w:color w:val="444444"/>
+          <w:szCs w:val="21"/>
+        </w:rPr>
+        <w:br/>
+      </w:r>
+      <w:r>
+        <w:rPr>
+          <w:rFonts w:ascii="Tahoma" w:hAnsi="Tahoma" w:cs="Tahoma"/>
+          <w:color w:val="FFFFFF"/>
+          <w:szCs w:val="21"/>
+          <w:shd w:val="clear" w:color="auto" w:fill="FFFFFF"/>
+        </w:rPr>
+        <w:t>U&gt;xuk[BZTeg)Svt@AR~J "Hd3hjp{E</w:t>
+      </w:r>
+      <w:r>
+        <w:rPr>
+          <w:rFonts w:ascii="Tahoma" w:hAnsi="Tahoma" w:cs="Tahoma"/>
+          <w:color w:val="444444"/>
+          <w:szCs w:val="21"/>
+        </w:rPr>
+        <w:br/>
+      </w:r>
+      <w:r>
+        <w:rPr>
+          <w:rFonts w:ascii="Tahoma" w:hAnsi="Tahoma" w:cs="Tahoma"/>
+          <w:color w:val="FFFFFF"/>
+          <w:szCs w:val="21"/>
+          <w:shd w:val="clear" w:color="auto" w:fill="FFFFFF"/>
+        </w:rPr>
+        <w:t>}iJlgq{#YWV[!b~L1_D52&amp;G]d</w:t>
+      </w:r>
+      <w:r>
+        <w:rPr>
+          <w:rFonts w:ascii="Tahoma" w:hAnsi="Tahoma" w:cs="Tahoma"/>
+          <w:color w:val="444444"/>
+          <w:szCs w:val="21"/>
+        </w:rPr>
+        <w:br/>
+      </w:r>
+      <w:r>
+        <w:rPr>
+          <w:rFonts w:ascii="Tahoma" w:hAnsi="Tahoma" w:cs="Tahoma"/>
+          <w:color w:val="444444"/>
+          <w:szCs w:val="21"/>
+          <w:shd w:val="clear" w:color="auto" w:fill="FFFFFF"/>
+        </w:rPr>
+        <w:t xml:space="preserve">5. </w:t>
+      </w:r>
+      <w:r>
+        <w:rPr>
+          <w:rFonts w:ascii="Tahoma" w:hAnsi="Tahoma" w:cs="Tahoma"/>
+          <w:color w:val="444444"/>
+          <w:szCs w:val="21"/>
+          <w:shd w:val="clear" w:color="auto" w:fill="FFFFFF"/>
+        </w:rPr>
+        <w:t>请问</w:t>
+      </w:r>
+      <w:r>
+        <w:rPr>
+          <w:rFonts w:ascii="Tahoma" w:hAnsi="Tahoma" w:cs="Tahoma"/>
+          <w:color w:val="444444"/>
+          <w:szCs w:val="21"/>
+          <w:shd w:val="clear" w:color="auto" w:fill="FFFFFF"/>
+        </w:rPr>
+        <w:t xml:space="preserve"> JavaScript </w:t>
+      </w:r>
+      <w:r>
+        <w:rPr>
+          <w:rFonts w:ascii="Tahoma" w:hAnsi="Tahoma" w:cs="Tahoma"/>
+          <w:color w:val="444444"/>
+          <w:szCs w:val="21"/>
+          <w:shd w:val="clear" w:color="auto" w:fill="FFFFFF"/>
+        </w:rPr>
+        <w:t>区分大小写吗？</w:t>
+      </w:r>
+      <w:r>
+        <w:rPr>
+          <w:rFonts w:ascii="Tahoma" w:hAnsi="Tahoma" w:cs="Tahoma"/>
+          <w:color w:val="FFFFFF"/>
+          <w:szCs w:val="21"/>
+          <w:shd w:val="clear" w:color="auto" w:fill="FFFFFF"/>
+        </w:rPr>
+        <w:t>Y'$dC*y4</w:t>
+      </w:r>
+      <w:r>
+        <w:rPr>
+          <w:rFonts w:ascii="Tahoma" w:hAnsi="Tahoma" w:cs="Tahoma"/>
+          <w:color w:val="444444"/>
+          <w:szCs w:val="21"/>
+        </w:rPr>
+        <w:br/>
+      </w:r>
+      <w:r>
+        <w:rPr>
+          <w:rFonts w:ascii="Tahoma" w:hAnsi="Tahoma" w:cs="Tahoma"/>
+          <w:color w:val="FFFFFF"/>
+          <w:szCs w:val="21"/>
+          <w:shd w:val="clear" w:color="auto" w:fill="FFFFFF"/>
+        </w:rPr>
+        <w:t>o@m]{h^i=|TnMLA0IBFtf[</w:t>
+      </w:r>
+      <w:r>
+        <w:rPr>
+          <w:rFonts w:ascii="Tahoma" w:hAnsi="Tahoma" w:cs="Tahoma"/>
+          <w:color w:val="444444"/>
+          <w:szCs w:val="21"/>
+        </w:rPr>
+        <w:br/>
+      </w:r>
+      <w:r>
+        <w:rPr>
+          <w:rFonts w:ascii="Tahoma" w:hAnsi="Tahoma" w:cs="Tahoma"/>
+          <w:color w:val="FFFFFF"/>
+          <w:szCs w:val="21"/>
+          <w:shd w:val="clear" w:color="auto" w:fill="FFFFFF"/>
+        </w:rPr>
+        <w:t>{JOg_at8:p$X^jb&lt;LZ2xriEkKf;GY9</w:t>
+      </w:r>
+      <w:r>
+        <w:rPr>
+          <w:rFonts w:ascii="Tahoma" w:hAnsi="Tahoma" w:cs="Tahoma"/>
+          <w:color w:val="444444"/>
+          <w:szCs w:val="21"/>
+        </w:rPr>
+        <w:br/>
+      </w:r>
+      <w:r>
+        <w:rPr>
+          <w:rStyle w:val="a3"/>
+          <w:rFonts w:ascii="Tahoma" w:hAnsi="Tahoma" w:cs="Tahoma"/>
+          <w:color w:val="444444"/>
+          <w:szCs w:val="21"/>
+          <w:shd w:val="clear" w:color="auto" w:fill="FFFFFF"/>
+        </w:rPr>
+        <w:t>动动手：</w:t>
+      </w:r>
+      <w:r>
+        <w:rPr>
+          <w:rFonts w:ascii="Tahoma" w:hAnsi="Tahoma" w:cs="Tahoma"/>
+          <w:color w:val="FFFFFF"/>
+          <w:szCs w:val="21"/>
+          <w:shd w:val="clear" w:color="auto" w:fill="FFFFFF"/>
+        </w:rPr>
+        <w:t>Powered by </w:t>
+      </w:r>
+      <w:hyperlink r:id="rId49" w:tgtFrame="_blank" w:history="1">
+        <w:r>
+          <w:rPr>
+            <w:rStyle w:val="a4"/>
+            <w:rFonts w:ascii="Tahoma" w:hAnsi="Tahoma" w:cs="Tahoma"/>
+            <w:color w:val="FFFFFF"/>
+            <w:szCs w:val="21"/>
+            <w:shd w:val="clear" w:color="auto" w:fill="FFFFFF"/>
+          </w:rPr>
+          <w:t>bbs.fishc.com</w:t>
+        </w:r>
+      </w:hyperlink>
+      <w:r>
+        <w:rPr>
+          <w:rFonts w:ascii="Tahoma" w:hAnsi="Tahoma" w:cs="Tahoma"/>
+          <w:color w:val="444444"/>
+          <w:szCs w:val="21"/>
+        </w:rPr>
+        <w:br/>
+      </w:r>
+      <w:r>
+        <w:rPr>
+          <w:rFonts w:ascii="Tahoma" w:hAnsi="Tahoma" w:cs="Tahoma"/>
+          <w:color w:val="FFFFFF"/>
+          <w:szCs w:val="21"/>
+          <w:shd w:val="clear" w:color="auto" w:fill="FFFFFF"/>
+        </w:rPr>
+        <w:t>$lTzh#i,t~_Q?]&amp;mwkW*&lt;.;Bd45S</w:t>
+      </w:r>
+      <w:r>
+        <w:rPr>
+          <w:rFonts w:ascii="Tahoma" w:hAnsi="Tahoma" w:cs="Tahoma"/>
+          <w:color w:val="444444"/>
+          <w:szCs w:val="21"/>
+        </w:rPr>
+        <w:br/>
+      </w:r>
+      <w:r>
+        <w:rPr>
+          <w:rFonts w:ascii="Tahoma" w:hAnsi="Tahoma" w:cs="Tahoma"/>
+          <w:color w:val="444444"/>
+          <w:szCs w:val="21"/>
+          <w:shd w:val="clear" w:color="auto" w:fill="FFFFFF"/>
+        </w:rPr>
+        <w:t xml:space="preserve">0. </w:t>
+      </w:r>
+      <w:r>
+        <w:rPr>
+          <w:rFonts w:ascii="Tahoma" w:hAnsi="Tahoma" w:cs="Tahoma"/>
+          <w:color w:val="444444"/>
+          <w:szCs w:val="21"/>
+          <w:shd w:val="clear" w:color="auto" w:fill="FFFFFF"/>
+        </w:rPr>
+        <w:t>编写一个网页，当浏览器不支持</w:t>
+      </w:r>
+      <w:r>
+        <w:rPr>
+          <w:rFonts w:ascii="Tahoma" w:hAnsi="Tahoma" w:cs="Tahoma"/>
+          <w:color w:val="444444"/>
+          <w:szCs w:val="21"/>
+          <w:shd w:val="clear" w:color="auto" w:fill="FFFFFF"/>
+        </w:rPr>
+        <w:t xml:space="preserve"> JavaScript </w:t>
+      </w:r>
+      <w:r>
+        <w:rPr>
+          <w:rFonts w:ascii="Tahoma" w:hAnsi="Tahoma" w:cs="Tahoma"/>
+          <w:color w:val="444444"/>
+          <w:szCs w:val="21"/>
+          <w:shd w:val="clear" w:color="auto" w:fill="FFFFFF"/>
+        </w:rPr>
+        <w:t>的时候，自动跳转到新网页（</w:t>
+      </w:r>
+      <w:hyperlink r:id="rId50" w:tgtFrame="_blank" w:history="1">
+        <w:r>
+          <w:rPr>
+            <w:rStyle w:val="a4"/>
+            <w:rFonts w:ascii="Tahoma" w:hAnsi="Tahoma" w:cs="Tahoma"/>
+            <w:color w:val="336699"/>
+            <w:szCs w:val="21"/>
+            <w:shd w:val="clear" w:color="auto" w:fill="FFFFFF"/>
+          </w:rPr>
+          <w:t>http://demo.fishc.com</w:t>
+        </w:r>
+      </w:hyperlink>
+      <w:r>
+        <w:rPr>
+          <w:rFonts w:ascii="Tahoma" w:hAnsi="Tahoma" w:cs="Tahoma"/>
+          <w:color w:val="444444"/>
+          <w:szCs w:val="21"/>
+          <w:shd w:val="clear" w:color="auto" w:fill="FFFFFF"/>
+        </w:rPr>
+        <w:t>）。</w:t>
+      </w:r>
+      <w:r>
+        <w:rPr>
+          <w:rFonts w:ascii="Tahoma" w:hAnsi="Tahoma" w:cs="Tahoma"/>
+          <w:color w:val="FFFFFF"/>
+          <w:szCs w:val="21"/>
+          <w:shd w:val="clear" w:color="auto" w:fill="FFFFFF"/>
+        </w:rPr>
+        <w:t>Ddk@{&lt;rX(</w:t>
+      </w:r>
+      <w:r>
+        <w:rPr>
+          <w:rFonts w:ascii="Tahoma" w:hAnsi="Tahoma" w:cs="Tahoma"/>
+          <w:color w:val="444444"/>
+          <w:szCs w:val="21"/>
+        </w:rPr>
+        <w:br/>
+      </w:r>
+      <w:r>
+        <w:rPr>
+          <w:rFonts w:ascii="Tahoma" w:hAnsi="Tahoma" w:cs="Tahoma"/>
+          <w:color w:val="FFFFFF"/>
+          <w:szCs w:val="21"/>
+          <w:shd w:val="clear" w:color="auto" w:fill="FFFFFF"/>
+        </w:rPr>
+        <w:t>e6STW)c:0@ADtMBYR?HrdC=</w:t>
+      </w:r>
+      <w:r>
+        <w:rPr>
+          <w:rFonts w:ascii="Tahoma" w:hAnsi="Tahoma" w:cs="Tahoma"/>
+          <w:color w:val="444444"/>
+          <w:szCs w:val="21"/>
+        </w:rPr>
+        <w:br/>
+      </w:r>
+      <w:r>
+        <w:rPr>
+          <w:rFonts w:ascii="Tahoma" w:hAnsi="Tahoma" w:cs="Tahoma"/>
+          <w:color w:val="FFFFFF"/>
+          <w:szCs w:val="21"/>
+          <w:shd w:val="clear" w:color="auto" w:fill="FFFFFF"/>
+        </w:rPr>
+        <w:t>i;rv&amp;2mNt?q*Lle8,kA&lt;</w:t>
+      </w:r>
+      <w:r>
+        <w:rPr>
+          <w:rFonts w:ascii="Tahoma" w:hAnsi="Tahoma" w:cs="Tahoma"/>
+          <w:color w:val="444444"/>
+          <w:szCs w:val="21"/>
+        </w:rPr>
+        <w:br/>
+      </w:r>
+      <w:r>
+        <w:rPr>
+          <w:rFonts w:ascii="Tahoma" w:hAnsi="Tahoma" w:cs="Tahoma"/>
+          <w:color w:val="444444"/>
+          <w:szCs w:val="21"/>
+          <w:shd w:val="clear" w:color="auto" w:fill="FFFFFF"/>
+        </w:rPr>
+        <w:lastRenderedPageBreak/>
+        <w:t xml:space="preserve">1. </w:t>
+      </w:r>
+      <w:r>
+        <w:rPr>
+          <w:rFonts w:ascii="Tahoma" w:hAnsi="Tahoma" w:cs="Tahoma"/>
+          <w:color w:val="444444"/>
+          <w:szCs w:val="21"/>
+          <w:shd w:val="clear" w:color="auto" w:fill="FFFFFF"/>
+        </w:rPr>
+        <w:t>按要求修改附件中的源代码。</w:t>
+      </w:r>
+      <w:r>
+        <w:rPr>
+          <w:rFonts w:ascii="Tahoma" w:hAnsi="Tahoma" w:cs="Tahoma"/>
+          <w:color w:val="FFFFFF"/>
+          <w:szCs w:val="21"/>
+          <w:shd w:val="clear" w:color="auto" w:fill="FFFFFF"/>
+        </w:rPr>
+        <w:t>版权属于：</w:t>
+      </w:r>
+      <w:hyperlink r:id="rId51" w:tgtFrame="_blank" w:history="1">
+        <w:r>
+          <w:rPr>
+            <w:rStyle w:val="a4"/>
+            <w:rFonts w:ascii="Tahoma" w:hAnsi="Tahoma" w:cs="Tahoma"/>
+            <w:color w:val="FFFFFF"/>
+            <w:szCs w:val="21"/>
+            <w:shd w:val="clear" w:color="auto" w:fill="FFFFFF"/>
+          </w:rPr>
+          <w:t>bbs.fishc.com</w:t>
+        </w:r>
+      </w:hyperlink>
+      <w:r>
+        <w:rPr>
+          <w:rFonts w:ascii="Tahoma" w:hAnsi="Tahoma" w:cs="Tahoma"/>
+          <w:color w:val="444444"/>
+          <w:szCs w:val="21"/>
+        </w:rPr>
+        <w:br/>
+      </w:r>
+      <w:r>
+        <w:rPr>
+          <w:rFonts w:ascii="Tahoma" w:hAnsi="Tahoma" w:cs="Tahoma"/>
+          <w:color w:val="FFFFFF"/>
+          <w:szCs w:val="21"/>
+          <w:shd w:val="clear" w:color="auto" w:fill="FFFFFF"/>
+        </w:rPr>
+        <w:t>+7UV|k-[zTQ_&lt;GrMxiR"A90)(</w:t>
+      </w:r>
+      <w:r>
+        <w:rPr>
+          <w:rFonts w:ascii="Tahoma" w:hAnsi="Tahoma" w:cs="Tahoma"/>
+          <w:color w:val="444444"/>
+          <w:szCs w:val="21"/>
+        </w:rPr>
+        <w:br/>
+      </w:r>
+      <w:r>
+        <w:rPr>
+          <w:rFonts w:ascii="Tahoma" w:hAnsi="Tahoma" w:cs="Tahoma"/>
+          <w:color w:val="444444"/>
+          <w:szCs w:val="21"/>
+          <w:shd w:val="clear" w:color="auto" w:fill="FFFFFF"/>
+        </w:rPr>
+        <w:t>附件：</w:t>
+      </w:r>
+      <w:r>
+        <w:rPr>
+          <w:rFonts w:ascii="Tahoma" w:hAnsi="Tahoma" w:cs="Tahoma"/>
+          <w:color w:val="444444"/>
+          <w:szCs w:val="21"/>
+          <w:shd w:val="clear" w:color="auto" w:fill="FFFFFF"/>
+        </w:rPr>
+        <w:t> </w:t>
+      </w:r>
+      <w:r>
+        <w:rPr>
+          <w:noProof/>
+        </w:rPr>
+        <w:drawing>
+          <wp:inline distT="0" distB="0" distL="0" distR="0">
+            <wp:extent cx="304800" cy="304800"/>
+            <wp:effectExtent l="0" t="0" r="0" b="0"/>
+            <wp:docPr id="19" name="图片 19" descr="https://fishc.com.cn/static/image/filetype/zip.gif"/>
+            <wp:cNvGraphicFramePr>
+              <a:graphicFrameLocks xmlns:a="http://schemas.openxmlformats.org/drawingml/2006/main" noChangeAspect="1"/>
+            </wp:cNvGraphicFramePr>
+            <a:graphic xmlns:a="http://schemas.openxmlformats.org/drawingml/2006/main">
+              <a:graphicData uri="http://schemas.openxmlformats.org/drawingml/2006/picture">
+                <pic:pic xmlns:pic="http://schemas.openxmlformats.org/drawingml/2006/picture">
+                  <pic:nvPicPr>
+                    <pic:cNvPr id="0" name="Picture 2" descr="https://fishc.com.cn/static/image/filetype/zip.gif"/>
+                    <pic:cNvPicPr>
+                      <a:picLocks noChangeAspect="1" noChangeArrowheads="1"/>
+                    </pic:cNvPicPr>
+                  </pic:nvPicPr>
+                  <pic:blipFill>
+                    <a:blip r:embed="rId13">
+                      <a:extLst>
+                        <a:ext uri="{28A0092B-C50C-407E-A947-70E740481C1C}">
+                          <a14:useLocalDpi xmlns:a14="http://schemas.microsoft.com/office/drawing/2010/main" val="0"/>
+                        </a:ext>
+                      </a:extLst>
+                    </a:blip>
+                    <a:srcRect/>
+                    <a:stretch>
+                      <a:fillRect/>
+                    </a:stretch>
+                  </pic:blipFill>
+                  <pic:spPr bwMode="auto">
+                    <a:xfrm>
+                      <a:off x="0" y="0"/>
+                      <a:ext cx="304800" cy="304800"/>
+                    </a:xfrm>
+                    <a:prstGeom prst="rect">
+                      <a:avLst/>
+                    </a:prstGeom>
+                    <a:noFill/>
+                    <a:ln>
+                      <a:noFill/>
+                    </a:ln>
+                  </pic:spPr>
+                </pic:pic>
+              </a:graphicData>
+            </a:graphic>
+          </wp:inline>
+        </w:drawing>
+      </w:r>
+      <w:r>
+        <w:t> </w:t>
+      </w:r>
+      <w:hyperlink r:id="rId52" w:history="1">
+        <w:r>
+          <w:rPr>
+            <w:rStyle w:val="a4"/>
+            <w:color w:val="336699"/>
+          </w:rPr>
+          <w:t>hw9321-d1.zip</w:t>
+        </w:r>
+      </w:hyperlink>
+      <w:r>
+        <w:t> </w:t>
+      </w:r>
+      <w:r>
+        <w:rPr>
+          <w:rStyle w:val="a5"/>
+          <w:i w:val="0"/>
+          <w:iCs w:val="0"/>
+          <w:color w:val="666666"/>
+        </w:rPr>
+        <w:t>(36.14 KB, 下载次数: 103, 售价: 6 鱼币)</w:t>
+      </w:r>
+      <w:r>
+        <w:t> </w:t>
+      </w:r>
+      <w:r>
+        <w:rPr>
+          <w:rFonts w:ascii="Tahoma" w:hAnsi="Tahoma" w:cs="Tahoma"/>
+          <w:color w:val="444444"/>
+          <w:szCs w:val="21"/>
+        </w:rPr>
+        <w:br/>
+      </w:r>
+      <w:r>
+        <w:rPr>
+          <w:rFonts w:ascii="Tahoma" w:hAnsi="Tahoma" w:cs="Tahoma"/>
+          <w:color w:val="FFFFFF"/>
+          <w:szCs w:val="21"/>
+          <w:shd w:val="clear" w:color="auto" w:fill="FFFFFF"/>
+        </w:rPr>
+        <w:t>aI?WJ-QeVtj#u8l&amp;Y BoKxOzUv{"]</w:t>
+      </w:r>
+      <w:r>
+        <w:rPr>
+          <w:rFonts w:ascii="Tahoma" w:hAnsi="Tahoma" w:cs="Tahoma"/>
+          <w:color w:val="444444"/>
+          <w:szCs w:val="21"/>
+        </w:rPr>
+        <w:br/>
+      </w:r>
+      <w:r>
+        <w:rPr>
+          <w:rFonts w:ascii="Tahoma" w:hAnsi="Tahoma" w:cs="Tahoma"/>
+          <w:color w:val="444444"/>
+          <w:szCs w:val="21"/>
+          <w:shd w:val="clear" w:color="auto" w:fill="FFFFFF"/>
+        </w:rPr>
+        <w:t>要求：</w:t>
+      </w:r>
+      <w:r>
+        <w:rPr>
+          <w:rFonts w:ascii="Tahoma" w:hAnsi="Tahoma" w:cs="Tahoma"/>
+          <w:color w:val="FFFFFF"/>
+          <w:szCs w:val="21"/>
+          <w:shd w:val="clear" w:color="auto" w:fill="FFFFFF"/>
+        </w:rPr>
+        <w:t>来自：</w:t>
+      </w:r>
+      <w:hyperlink r:id="rId53" w:tgtFrame="_blank" w:history="1">
+        <w:r>
+          <w:rPr>
+            <w:rStyle w:val="a4"/>
+            <w:rFonts w:ascii="Tahoma" w:hAnsi="Tahoma" w:cs="Tahoma"/>
+            <w:color w:val="FFFFFF"/>
+            <w:szCs w:val="21"/>
+            <w:shd w:val="clear" w:color="auto" w:fill="FFFFFF"/>
+          </w:rPr>
+          <w:t>bbs.fishc.com</w:t>
+        </w:r>
+      </w:hyperlink>
+      <w:r>
+        <w:rPr>
+          <w:rFonts w:ascii="Tahoma" w:hAnsi="Tahoma" w:cs="Tahoma"/>
+          <w:color w:val="444444"/>
+          <w:szCs w:val="21"/>
+        </w:rPr>
+        <w:br/>
+      </w:r>
+      <w:r>
+        <w:rPr>
+          <w:rFonts w:ascii="Tahoma" w:hAnsi="Tahoma" w:cs="Tahoma"/>
+          <w:color w:val="FFFFFF"/>
+          <w:szCs w:val="21"/>
+          <w:shd w:val="clear" w:color="auto" w:fill="FFFFFF"/>
+        </w:rPr>
+        <w:t>wqFERaBjeA2v }+Zk&lt;7*N</w:t>
+      </w:r>
+      <w:r>
+        <w:rPr>
+          <w:rFonts w:ascii="Tahoma" w:hAnsi="Tahoma" w:cs="Tahoma"/>
+          <w:color w:val="444444"/>
+          <w:szCs w:val="21"/>
+        </w:rPr>
+        <w:br/>
+      </w:r>
+      <w:r>
+        <w:rPr>
+          <w:rFonts w:ascii="Tahoma" w:hAnsi="Tahoma" w:cs="Tahoma"/>
+          <w:color w:val="444444"/>
+          <w:szCs w:val="21"/>
+          <w:shd w:val="clear" w:color="auto" w:fill="FFFFFF"/>
+        </w:rPr>
+        <w:t xml:space="preserve">A. </w:t>
+      </w:r>
+      <w:r>
+        <w:rPr>
+          <w:rFonts w:ascii="Tahoma" w:hAnsi="Tahoma" w:cs="Tahoma"/>
+          <w:color w:val="444444"/>
+          <w:szCs w:val="21"/>
+          <w:shd w:val="clear" w:color="auto" w:fill="FFFFFF"/>
+        </w:rPr>
+        <w:t>修改后的网页应该下面这样，附件中的网页打开后是木有特效的（提示：考虑下是否</w:t>
+      </w:r>
+      <w:r>
+        <w:rPr>
+          <w:rFonts w:ascii="Tahoma" w:hAnsi="Tahoma" w:cs="Tahoma"/>
+          <w:color w:val="444444"/>
+          <w:szCs w:val="21"/>
+          <w:shd w:val="clear" w:color="auto" w:fill="FFFFFF"/>
+        </w:rPr>
+        <w:t xml:space="preserve"> JavaScript </w:t>
+      </w:r>
+      <w:r>
+        <w:rPr>
+          <w:rFonts w:ascii="Tahoma" w:hAnsi="Tahoma" w:cs="Tahoma"/>
+          <w:color w:val="444444"/>
+          <w:szCs w:val="21"/>
+          <w:shd w:val="clear" w:color="auto" w:fill="FFFFFF"/>
+        </w:rPr>
+        <w:t>的调用顺序出了问题？）</w:t>
+      </w:r>
+      <w:r>
+        <w:rPr>
+          <w:rFonts w:ascii="Tahoma" w:hAnsi="Tahoma" w:cs="Tahoma"/>
+          <w:color w:val="FFFFFF"/>
+          <w:szCs w:val="21"/>
+          <w:shd w:val="clear" w:color="auto" w:fill="FFFFFF"/>
+        </w:rPr>
+        <w:t>&gt;,4&lt;I2</w:t>
+      </w:r>
+      <w:r>
+        <w:rPr>
+          <w:rFonts w:ascii="Tahoma" w:hAnsi="Tahoma" w:cs="Tahoma"/>
+          <w:color w:val="444444"/>
+          <w:szCs w:val="21"/>
+        </w:rPr>
+        <w:br/>
+      </w:r>
+      <w:r>
+        <w:rPr>
+          <w:rFonts w:ascii="Tahoma" w:hAnsi="Tahoma" w:cs="Tahoma"/>
+          <w:color w:val="FFFFFF"/>
+          <w:szCs w:val="21"/>
+          <w:shd w:val="clear" w:color="auto" w:fill="FFFFFF"/>
+        </w:rPr>
+        <w:t>d6A|4h!L VP'o1,MOYKTUDR=3N{$</w:t>
+      </w:r>
+      <w:r>
+        <w:rPr>
+          <w:rFonts w:ascii="Tahoma" w:hAnsi="Tahoma" w:cs="Tahoma"/>
+          <w:color w:val="444444"/>
+          <w:szCs w:val="21"/>
+        </w:rPr>
+        <w:br/>
+      </w:r>
+    </w:p>
+    <w:p>
+      <w:pPr>
         <w:rPr>
           <w:rFonts w:hint="eastAsia"/>
         </w:rPr>
       </w:pPr>
+      <w:r>
+        <w:rPr>
+          <w:noProof/>
+        </w:rPr>
+        <w:drawing>
+          <wp:inline distT="0" distB="0" distL="0" distR="0">
+            <wp:extent cx="8382000" cy="4276725"/>
+            <wp:effectExtent l="0" t="0" r="0" b="9525"/>
+            <wp:docPr id="18" name="图片 18" descr="https://xxx.ilovefishc.com/forum/201805/29/175658zm1dpngwcxjg69jx.png"/>
+            <wp:cNvGraphicFramePr>
+              <a:graphicFrameLocks xmlns:a="http://schemas.openxmlformats.org/drawingml/2006/main" noChangeAspect="1"/>
+            </wp:cNvGraphicFramePr>
+            <a:graphic xmlns:a="http://schemas.openxmlformats.org/drawingml/2006/main">
+              <a:graphicData uri="http://schemas.openxmlformats.org/drawingml/2006/picture">
+                <pic:pic xmlns:pic="http://schemas.openxmlformats.org/drawingml/2006/picture">
+                  <pic:nvPicPr>
+                    <pic:cNvPr id="0" name="aimg_93739" descr="https://xxx.ilovefishc.com/forum/201805/29/175658zm1dpngwcxjg69jx.png"/>
+                    <pic:cNvPicPr>
+                      <a:picLocks noChangeAspect="1" noChangeArrowheads="1"/>
+                    </pic:cNvPicPr>
+                  </pic:nvPicPr>
+                  <pic:blipFill>
+                    <a:blip r:embed="rId54">
+                      <a:extLst>
+                        <a:ext uri="{28A0092B-C50C-407E-A947-70E740481C1C}">
+                          <a14:useLocalDpi xmlns:a14="http://schemas.microsoft.com/office/drawing/2010/main" val="0"/>
+                        </a:ext>
+                      </a:extLst>
+                    </a:blip>
+                    <a:srcRect/>
+                    <a:stretch>
+                      <a:fillRect/>
+                    </a:stretch>
+                  </pic:blipFill>
+                  <pic:spPr bwMode="auto">
+                    <a:xfrm>
+                      <a:off x="0" y="0"/>
+                      <a:ext cx="8382000" cy="4276725"/>
+                    </a:xfrm>
+                    <a:prstGeom prst="rect">
+                      <a:avLst/>
+                    </a:prstGeom>
+                    <a:noFill/>
+                    <a:ln>
+                      <a:noFill/>
+                    </a:ln>
+                  </pic:spPr>
+                </pic:pic>
+              </a:graphicData>
+            </a:graphic>
+          </wp:inline>
+        </w:drawing>
+      </w:r>
+      <w:r>
+        <w:t> </w:t>
+      </w:r>
+      <w:r>
+        <w:rPr>
+          <w:rFonts w:ascii="Tahoma" w:hAnsi="Tahoma" w:cs="Tahoma"/>
+          <w:color w:val="444444"/>
+          <w:szCs w:val="21"/>
+        </w:rPr>
+        <w:br/>
+      </w:r>
+      <w:r>
+        <w:rPr>
+          <w:rFonts w:ascii="Tahoma" w:hAnsi="Tahoma" w:cs="Tahoma"/>
+          <w:color w:val="FFFFFF"/>
+          <w:szCs w:val="21"/>
+          <w:shd w:val="clear" w:color="auto" w:fill="FFFFFF"/>
+        </w:rPr>
+        <w:t>lgd D?SA[%|VEen=7J!.I"iBZ_2</w:t>
+      </w:r>
+      <w:r>
+        <w:rPr>
+          <w:rFonts w:ascii="Tahoma" w:hAnsi="Tahoma" w:cs="Tahoma"/>
+          <w:color w:val="444444"/>
+          <w:szCs w:val="21"/>
+        </w:rPr>
+        <w:br/>
+      </w:r>
+      <w:r>
+        <w:rPr>
+          <w:rFonts w:ascii="Tahoma" w:hAnsi="Tahoma" w:cs="Tahoma"/>
+          <w:color w:val="444444"/>
+          <w:szCs w:val="21"/>
+          <w:shd w:val="clear" w:color="auto" w:fill="FFFFFF"/>
+        </w:rPr>
+        <w:t xml:space="preserve">B. </w:t>
+      </w:r>
+      <w:r>
+        <w:rPr>
+          <w:rFonts w:ascii="Tahoma" w:hAnsi="Tahoma" w:cs="Tahoma"/>
+          <w:color w:val="444444"/>
+          <w:szCs w:val="21"/>
+          <w:shd w:val="clear" w:color="auto" w:fill="FFFFFF"/>
+        </w:rPr>
+        <w:t>找到源代码中文本的位置，并将其替换为海子的《面朝大海，春暖花开》（注意</w:t>
+      </w:r>
+      <w:r>
+        <w:rPr>
+          <w:rFonts w:ascii="Tahoma" w:hAnsi="Tahoma" w:cs="Tahoma"/>
+          <w:color w:val="444444"/>
+          <w:szCs w:val="21"/>
+          <w:shd w:val="clear" w:color="auto" w:fill="FFFFFF"/>
+        </w:rPr>
+        <w:t xml:space="preserve"> CSS </w:t>
+      </w:r>
+      <w:r>
+        <w:rPr>
+          <w:rFonts w:ascii="Tahoma" w:hAnsi="Tahoma" w:cs="Tahoma"/>
+          <w:color w:val="444444"/>
+          <w:szCs w:val="21"/>
+          <w:shd w:val="clear" w:color="auto" w:fill="FFFFFF"/>
+        </w:rPr>
+        <w:t>也要相应的修改一下哦</w:t>
+      </w:r>
+      <w:r>
+        <w:rPr>
+          <w:rFonts w:ascii="Tahoma" w:hAnsi="Tahoma" w:cs="Tahoma"/>
+          <w:color w:val="444444"/>
+          <w:szCs w:val="21"/>
+          <w:shd w:val="clear" w:color="auto" w:fill="FFFFFF"/>
+        </w:rPr>
+        <w:t> </w:t>
+      </w:r>
+      <w:r>
+        <w:rPr>
+          <w:noProof/>
+        </w:rPr>
+        <w:drawing>
+          <wp:inline distT="0" distB="0" distL="0" distR="0">
+            <wp:extent cx="304800" cy="428625"/>
+            <wp:effectExtent l="0" t="0" r="0" b="9525"/>
+            <wp:docPr id="17" name="图片 17" descr="https://fishc.com.cn/static/image/smiley/ARU/aru-1x-2_173.png"/>
+            <wp:cNvGraphicFramePr>
+              <a:graphicFrameLocks xmlns:a="http://schemas.openxmlformats.org/drawingml/2006/main" noChangeAspect="1"/>
+            </wp:cNvGraphicFramePr>
+            <a:graphic xmlns:a="http://schemas.openxmlformats.org/drawingml/2006/main">
+              <a:graphicData uri="http://schemas.openxmlformats.org/drawingml/2006/picture">
+                <pic:pic xmlns:pic="http://schemas.openxmlformats.org/drawingml/2006/picture">
+                  <pic:nvPicPr>
+                    <pic:cNvPr id="0" name="Picture 4" descr="https://fishc.com.cn/static/image/smiley/ARU/aru-1x-2_173.png"/>
+                    <pic:cNvPicPr>
+                      <a:picLocks noChangeAspect="1" noChangeArrowheads="1"/>
+                    </pic:cNvPicPr>
+                  </pic:nvPicPr>
+                  <pic:blipFill>
+                    <a:blip r:embed="rId12">
+                      <a:extLst>
+                        <a:ext uri="{28A0092B-C50C-407E-A947-70E740481C1C}">
+                          <a14:useLocalDpi xmlns:a14="http://schemas.microsoft.com/office/drawing/2010/main" val="0"/>
+                        </a:ext>
+                      </a:extLst>
+                    </a:blip>
+                    <a:srcRect/>
+                    <a:stretch>
+                      <a:fillRect/>
+                    </a:stretch>
+                  </pic:blipFill>
+                  <pic:spPr bwMode="auto">
+                    <a:xfrm>
+                      <a:off x="0" y="0"/>
+                      <a:ext cx="304800" cy="428625"/>
+                    </a:xfrm>
+                    <a:prstGeom prst="rect">
+                      <a:avLst/>
+                    </a:prstGeom>
+                    <a:noFill/>
+                    <a:ln>
+                      <a:noFill/>
+                    </a:ln>
+                  </pic:spPr>
+                </pic:pic>
+              </a:graphicData>
+            </a:graphic>
+          </wp:inline>
+        </w:drawing>
+      </w:r>
+      <w:r>
+        <w:rPr>
+          <w:rFonts w:ascii="Tahoma" w:hAnsi="Tahoma" w:cs="Tahoma"/>
+          <w:color w:val="444444"/>
+          <w:szCs w:val="21"/>
+          <w:shd w:val="clear" w:color="auto" w:fill="FFFFFF"/>
+        </w:rPr>
+        <w:t>）。</w:t>
+      </w:r>
+      <w:r>
+        <w:rPr>
+          <w:rFonts w:ascii="Tahoma" w:hAnsi="Tahoma" w:cs="Tahoma"/>
+          <w:color w:val="FFFFFF"/>
+          <w:szCs w:val="21"/>
+          <w:shd w:val="clear" w:color="auto" w:fill="FFFFFF"/>
+        </w:rPr>
+        <w:t>2!</w:t>
+      </w:r>
       <w:bookmarkStart w:id="0" w:name="_GoBack"/>
       <w:bookmarkEnd w:id="0"/>
     </w:p>
@@ -13300,6 +16410,119 @@
 <file path=word/numbering.xml><?xml version="1.0" encoding="utf-8"?>
 <w:numbering xmlns:wpc="http://schemas.microsoft.com/office/word/2010/wordprocessingCanvas" xmlns:cx="http://schemas.microsoft.com/office/drawing/2014/chartex" xmlns:cx1="http://schemas.microsoft.com/office/drawing/2015/9/8/chartex" xmlns:mc="http://schemas.openxmlformats.org/markup-compatibility/2006" xmlns:o="urn:schemas-microsoft-com:office:office" xmlns:r="http://schemas.openxmlformats.org/officeDocument/2006/relationships" xmlns:m="http://schemas.openxmlformats.org/officeDocument/2006/math" xmlns:v="urn:schemas-microsoft-com:vml" xmlns:wp14="http://schemas.microsoft.com/office/word/2010/wordprocessingDrawing" xmlns:wp="http://schemas.openxmlformats.org/drawingml/2006/wordprocessingDrawing" xmlns:w10="urn:schemas-microsoft-com:office:word" xmlns:w="http://schemas.openxmlformats.org/wordprocessingml/2006/main" xmlns:w14="http://schemas.microsoft.com/office/word/2010/wordml" xmlns:w15="http://schemas.microsoft.com/office/word/2012/wordml" xmlns:w16se="http://schemas.microsoft.com/office/word/2015/wordml/symex" xmlns:wpg="http://schemas.microsoft.com/office/word/2010/wordprocessingGroup" xmlns:wpi="http://schemas.microsoft.com/office/word/2010/wordprocessingInk" xmlns:wne="http://schemas.microsoft.com/office/word/2006/wordml" xmlns:wps="http://schemas.microsoft.com/office/word/2010/wordprocessingShape" mc:Ignorable="w14 w15 w16se wp14">
   <w:abstractNum w:abstractNumId="0" w15:restartNumberingAfterBreak="0">
+    <w:nsid w:val="00CF27AD"/>
+    <w:multiLevelType w:val="multilevel"/>
+    <w:tmpl w:val="946678A8"/>
+    <w:lvl w:ilvl="0">
+      <w:start w:val="1"/>
+      <w:numFmt w:val="decimal"/>
+      <w:lvlText w:val="%1."/>
+      <w:lvlJc w:val="left"/>
+      <w:pPr>
+        <w:tabs>
+          <w:tab w:val="num" w:pos="720"/>
+        </w:tabs>
+        <w:ind w:left="720" w:hanging="360"/>
+      </w:pPr>
+    </w:lvl>
+    <w:lvl w:ilvl="1" w:tentative="1">
+      <w:start w:val="1"/>
+      <w:numFmt w:val="decimal"/>
+      <w:lvlText w:val="%2."/>
+      <w:lvlJc w:val="left"/>
+      <w:pPr>
+        <w:tabs>
+          <w:tab w:val="num" w:pos="1440"/>
+        </w:tabs>
+        <w:ind w:left="1440" w:hanging="360"/>
+      </w:pPr>
+    </w:lvl>
+    <w:lvl w:ilvl="2" w:tentative="1">
+      <w:start w:val="1"/>
+      <w:numFmt w:val="decimal"/>
+      <w:lvlText w:val="%3."/>
+      <w:lvlJc w:val="left"/>
+      <w:pPr>
+        <w:tabs>
+          <w:tab w:val="num" w:pos="2160"/>
+        </w:tabs>
+        <w:ind w:left="2160" w:hanging="360"/>
+      </w:pPr>
+    </w:lvl>
+    <w:lvl w:ilvl="3" w:tentative="1">
+      <w:start w:val="1"/>
+      <w:numFmt w:val="decimal"/>
+      <w:lvlText w:val="%4."/>
+      <w:lvlJc w:val="left"/>
+      <w:pPr>
+        <w:tabs>
+          <w:tab w:val="num" w:pos="2880"/>
+        </w:tabs>
+        <w:ind w:left="2880" w:hanging="360"/>
+      </w:pPr>
+    </w:lvl>
+    <w:lvl w:ilvl="4" w:tentative="1">
+      <w:start w:val="1"/>
+      <w:numFmt w:val="decimal"/>
+      <w:lvlText w:val="%5."/>
+      <w:lvlJc w:val="left"/>
+      <w:pPr>
+        <w:tabs>
+          <w:tab w:val="num" w:pos="3600"/>
+        </w:tabs>
+        <w:ind w:left="3600" w:hanging="360"/>
+      </w:pPr>
+    </w:lvl>
+    <w:lvl w:ilvl="5" w:tentative="1">
+      <w:start w:val="1"/>
+      <w:numFmt w:val="decimal"/>
+      <w:lvlText w:val="%6."/>
+      <w:lvlJc w:val="left"/>
+      <w:pPr>
+        <w:tabs>
+          <w:tab w:val="num" w:pos="4320"/>
+        </w:tabs>
+        <w:ind w:left="4320" w:hanging="360"/>
+      </w:pPr>
+    </w:lvl>
+    <w:lvl w:ilvl="6" w:tentative="1">
+      <w:start w:val="1"/>
+      <w:numFmt w:val="decimal"/>
+      <w:lvlText w:val="%7."/>
+      <w:lvlJc w:val="left"/>
+      <w:pPr>
+        <w:tabs>
+          <w:tab w:val="num" w:pos="5040"/>
+        </w:tabs>
+        <w:ind w:left="5040" w:hanging="360"/>
+      </w:pPr>
+    </w:lvl>
+    <w:lvl w:ilvl="7" w:tentative="1">
+      <w:start w:val="1"/>
+      <w:numFmt w:val="decimal"/>
+      <w:lvlText w:val="%8."/>
+      <w:lvlJc w:val="left"/>
+      <w:pPr>
+        <w:tabs>
+          <w:tab w:val="num" w:pos="5760"/>
+        </w:tabs>
+        <w:ind w:left="5760" w:hanging="360"/>
+      </w:pPr>
+    </w:lvl>
+    <w:lvl w:ilvl="8" w:tentative="1">
+      <w:start w:val="1"/>
+      <w:numFmt w:val="decimal"/>
+      <w:lvlText w:val="%9."/>
+      <w:lvlJc w:val="left"/>
+      <w:pPr>
+        <w:tabs>
+          <w:tab w:val="num" w:pos="6480"/>
+        </w:tabs>
+        <w:ind w:left="6480" w:hanging="360"/>
+      </w:pPr>
+    </w:lvl>
+  </w:abstractNum>
+  <w:abstractNum w:abstractNumId="1" w15:restartNumberingAfterBreak="0">
     <w:nsid w:val="012F2864"/>
     <w:multiLevelType w:val="multilevel"/>
     <w:tmpl w:val="6CAEEBAE"/>
@@ -13412,7 +16635,7 @@
       </w:pPr>
     </w:lvl>
   </w:abstractNum>
-  <w:abstractNum w:abstractNumId="1" w15:restartNumberingAfterBreak="0">
+  <w:abstractNum w:abstractNumId="2" w15:restartNumberingAfterBreak="0">
     <w:nsid w:val="071C6188"/>
     <w:multiLevelType w:val="multilevel"/>
     <w:tmpl w:val="AEEAB40E"/>
@@ -13561,7 +16784,7 @@
       </w:rPr>
     </w:lvl>
   </w:abstractNum>
-  <w:abstractNum w:abstractNumId="2" w15:restartNumberingAfterBreak="0">
+  <w:abstractNum w:abstractNumId="3" w15:restartNumberingAfterBreak="0">
     <w:nsid w:val="0D8B49E6"/>
     <w:multiLevelType w:val="multilevel"/>
     <w:tmpl w:val="A192069E"/>
@@ -13674,7 +16897,120 @@
       </w:pPr>
     </w:lvl>
   </w:abstractNum>
-  <w:abstractNum w:abstractNumId="3" w15:restartNumberingAfterBreak="0">
+  <w:abstractNum w:abstractNumId="4" w15:restartNumberingAfterBreak="0">
+    <w:nsid w:val="2CC702F4"/>
+    <w:multiLevelType w:val="multilevel"/>
+    <w:tmpl w:val="0D48065E"/>
+    <w:lvl w:ilvl="0">
+      <w:start w:val="1"/>
+      <w:numFmt w:val="decimal"/>
+      <w:lvlText w:val="%1."/>
+      <w:lvlJc w:val="left"/>
+      <w:pPr>
+        <w:tabs>
+          <w:tab w:val="num" w:pos="720"/>
+        </w:tabs>
+        <w:ind w:left="720" w:hanging="360"/>
+      </w:pPr>
+    </w:lvl>
+    <w:lvl w:ilvl="1" w:tentative="1">
+      <w:start w:val="1"/>
+      <w:numFmt w:val="decimal"/>
+      <w:lvlText w:val="%2."/>
+      <w:lvlJc w:val="left"/>
+      <w:pPr>
+        <w:tabs>
+          <w:tab w:val="num" w:pos="1440"/>
+        </w:tabs>
+        <w:ind w:left="1440" w:hanging="360"/>
+      </w:pPr>
+    </w:lvl>
+    <w:lvl w:ilvl="2" w:tentative="1">
+      <w:start w:val="1"/>
+      <w:numFmt w:val="decimal"/>
+      <w:lvlText w:val="%3."/>
+      <w:lvlJc w:val="left"/>
+      <w:pPr>
+        <w:tabs>
+          <w:tab w:val="num" w:pos="2160"/>
+        </w:tabs>
+        <w:ind w:left="2160" w:hanging="360"/>
+      </w:pPr>
+    </w:lvl>
+    <w:lvl w:ilvl="3" w:tentative="1">
+      <w:start w:val="1"/>
+      <w:numFmt w:val="decimal"/>
+      <w:lvlText w:val="%4."/>
+      <w:lvlJc w:val="left"/>
+      <w:pPr>
+        <w:tabs>
+          <w:tab w:val="num" w:pos="2880"/>
+        </w:tabs>
+        <w:ind w:left="2880" w:hanging="360"/>
+      </w:pPr>
+    </w:lvl>
+    <w:lvl w:ilvl="4" w:tentative="1">
+      <w:start w:val="1"/>
+      <w:numFmt w:val="decimal"/>
+      <w:lvlText w:val="%5."/>
+      <w:lvlJc w:val="left"/>
+      <w:pPr>
+        <w:tabs>
+          <w:tab w:val="num" w:pos="3600"/>
+        </w:tabs>
+        <w:ind w:left="3600" w:hanging="360"/>
+      </w:pPr>
+    </w:lvl>
+    <w:lvl w:ilvl="5" w:tentative="1">
+      <w:start w:val="1"/>
+      <w:numFmt w:val="decimal"/>
+      <w:lvlText w:val="%6."/>
+      <w:lvlJc w:val="left"/>
+      <w:pPr>
+        <w:tabs>
+          <w:tab w:val="num" w:pos="4320"/>
+        </w:tabs>
+        <w:ind w:left="4320" w:hanging="360"/>
+      </w:pPr>
+    </w:lvl>
+    <w:lvl w:ilvl="6" w:tentative="1">
+      <w:start w:val="1"/>
+      <w:numFmt w:val="decimal"/>
+      <w:lvlText w:val="%7."/>
+      <w:lvlJc w:val="left"/>
+      <w:pPr>
+        <w:tabs>
+          <w:tab w:val="num" w:pos="5040"/>
+        </w:tabs>
+        <w:ind w:left="5040" w:hanging="360"/>
+      </w:pPr>
+    </w:lvl>
+    <w:lvl w:ilvl="7" w:tentative="1">
+      <w:start w:val="1"/>
+      <w:numFmt w:val="decimal"/>
+      <w:lvlText w:val="%8."/>
+      <w:lvlJc w:val="left"/>
+      <w:pPr>
+        <w:tabs>
+          <w:tab w:val="num" w:pos="5760"/>
+        </w:tabs>
+        <w:ind w:left="5760" w:hanging="360"/>
+      </w:pPr>
+    </w:lvl>
+    <w:lvl w:ilvl="8" w:tentative="1">
+      <w:start w:val="1"/>
+      <w:numFmt w:val="decimal"/>
+      <w:lvlText w:val="%9."/>
+      <w:lvlJc w:val="left"/>
+      <w:pPr>
+        <w:tabs>
+          <w:tab w:val="num" w:pos="6480"/>
+        </w:tabs>
+        <w:ind w:left="6480" w:hanging="360"/>
+      </w:pPr>
+    </w:lvl>
+  </w:abstractNum>
+  <w:abstractNum w:abstractNumId="5" w15:restartNumberingAfterBreak="0">
     <w:nsid w:val="335D31BF"/>
     <w:multiLevelType w:val="multilevel"/>
     <w:tmpl w:val="5678C3D0"/>
@@ -13787,7 +17123,7 @@
       </w:pPr>
     </w:lvl>
   </w:abstractNum>
-  <w:abstractNum w:abstractNumId="4" w15:restartNumberingAfterBreak="0">
+  <w:abstractNum w:abstractNumId="6" w15:restartNumberingAfterBreak="0">
     <w:nsid w:val="34BD7D91"/>
     <w:multiLevelType w:val="multilevel"/>
     <w:tmpl w:val="F0429928"/>
@@ -13900,7 +17236,120 @@
       </w:pPr>
     </w:lvl>
   </w:abstractNum>
-  <w:abstractNum w:abstractNumId="5" w15:restartNumberingAfterBreak="0">
+  <w:abstractNum w:abstractNumId="7" w15:restartNumberingAfterBreak="0">
+    <w:nsid w:val="47944C99"/>
+    <w:multiLevelType w:val="multilevel"/>
+    <w:tmpl w:val="B96285EE"/>
+    <w:lvl w:ilvl="0">
+      <w:start w:val="1"/>
+      <w:numFmt w:val="decimal"/>
+      <w:lvlText w:val="%1."/>
+      <w:lvlJc w:val="left"/>
+      <w:pPr>
+        <w:tabs>
+          <w:tab w:val="num" w:pos="720"/>
+        </w:tabs>
+        <w:ind w:left="720" w:hanging="360"/>
+      </w:pPr>
+    </w:lvl>
+    <w:lvl w:ilvl="1" w:tentative="1">
+      <w:start w:val="1"/>
+      <w:numFmt w:val="decimal"/>
+      <w:lvlText w:val="%2."/>
+      <w:lvlJc w:val="left"/>
+      <w:pPr>
+        <w:tabs>
+          <w:tab w:val="num" w:pos="1440"/>
+        </w:tabs>
+        <w:ind w:left="1440" w:hanging="360"/>
+      </w:pPr>
+    </w:lvl>
+    <w:lvl w:ilvl="2" w:tentative="1">
+      <w:start w:val="1"/>
+      <w:numFmt w:val="decimal"/>
+      <w:lvlText w:val="%3."/>
+      <w:lvlJc w:val="left"/>
+      <w:pPr>
+        <w:tabs>
+          <w:tab w:val="num" w:pos="2160"/>
+        </w:tabs>
+        <w:ind w:left="2160" w:hanging="360"/>
+      </w:pPr>
+    </w:lvl>
+    <w:lvl w:ilvl="3" w:tentative="1">
+      <w:start w:val="1"/>
+      <w:numFmt w:val="decimal"/>
+      <w:lvlText w:val="%4."/>
+      <w:lvlJc w:val="left"/>
+      <w:pPr>
+        <w:tabs>
+          <w:tab w:val="num" w:pos="2880"/>
+        </w:tabs>
+        <w:ind w:left="2880" w:hanging="360"/>
+      </w:pPr>
+    </w:lvl>
+    <w:lvl w:ilvl="4" w:tentative="1">
+      <w:start w:val="1"/>
+      <w:numFmt w:val="decimal"/>
+      <w:lvlText w:val="%5."/>
+      <w:lvlJc w:val="left"/>
+      <w:pPr>
+        <w:tabs>
+          <w:tab w:val="num" w:pos="3600"/>
+        </w:tabs>
+        <w:ind w:left="3600" w:hanging="360"/>
+      </w:pPr>
+    </w:lvl>
+    <w:lvl w:ilvl="5" w:tentative="1">
+      <w:start w:val="1"/>
+      <w:numFmt w:val="decimal"/>
+      <w:lvlText w:val="%6."/>
+      <w:lvlJc w:val="left"/>
+      <w:pPr>
+        <w:tabs>
+          <w:tab w:val="num" w:pos="4320"/>
+        </w:tabs>
+        <w:ind w:left="4320" w:hanging="360"/>
+      </w:pPr>
+    </w:lvl>
+    <w:lvl w:ilvl="6" w:tentative="1">
+      <w:start w:val="1"/>
+      <w:numFmt w:val="decimal"/>
+      <w:lvlText w:val="%7."/>
+      <w:lvlJc w:val="left"/>
+      <w:pPr>
+        <w:tabs>
+          <w:tab w:val="num" w:pos="5040"/>
+        </w:tabs>
+        <w:ind w:left="5040" w:hanging="360"/>
+      </w:pPr>
+    </w:lvl>
+    <w:lvl w:ilvl="7" w:tentative="1">
+      <w:start w:val="1"/>
+      <w:numFmt w:val="decimal"/>
+      <w:lvlText w:val="%8."/>
+      <w:lvlJc w:val="left"/>
+      <w:pPr>
+        <w:tabs>
+          <w:tab w:val="num" w:pos="5760"/>
+        </w:tabs>
+        <w:ind w:left="5760" w:hanging="360"/>
+      </w:pPr>
+    </w:lvl>
+    <w:lvl w:ilvl="8" w:tentative="1">
+      <w:start w:val="1"/>
+      <w:numFmt w:val="decimal"/>
+      <w:lvlText w:val="%9."/>
+      <w:lvlJc w:val="left"/>
+      <w:pPr>
+        <w:tabs>
+          <w:tab w:val="num" w:pos="6480"/>
+        </w:tabs>
+        <w:ind w:left="6480" w:hanging="360"/>
+      </w:pPr>
+    </w:lvl>
+  </w:abstractNum>
+  <w:abstractNum w:abstractNumId="8" w15:restartNumberingAfterBreak="0">
     <w:nsid w:val="47A00AB1"/>
     <w:multiLevelType w:val="hybridMultilevel"/>
     <w:tmpl w:val="A0846FB8"/>
@@ -13989,7 +17438,7 @@
       </w:pPr>
     </w:lvl>
   </w:abstractNum>
-  <w:abstractNum w:abstractNumId="6" w15:restartNumberingAfterBreak="0">
+  <w:abstractNum w:abstractNumId="9" w15:restartNumberingAfterBreak="0">
     <w:nsid w:val="48720B66"/>
     <w:multiLevelType w:val="multilevel"/>
     <w:tmpl w:val="D92CFDDC"/>
@@ -14102,7 +17551,7 @@
       </w:pPr>
     </w:lvl>
   </w:abstractNum>
-  <w:abstractNum w:abstractNumId="7" w15:restartNumberingAfterBreak="0">
+  <w:abstractNum w:abstractNumId="10" w15:restartNumberingAfterBreak="0">
     <w:nsid w:val="4C006343"/>
     <w:multiLevelType w:val="multilevel"/>
     <w:tmpl w:val="92EA9F60"/>
@@ -14215,7 +17664,7 @@
       </w:pPr>
     </w:lvl>
   </w:abstractNum>
-  <w:abstractNum w:abstractNumId="8" w15:restartNumberingAfterBreak="0">
+  <w:abstractNum w:abstractNumId="11" w15:restartNumberingAfterBreak="0">
     <w:nsid w:val="51D050B0"/>
     <w:multiLevelType w:val="multilevel"/>
     <w:tmpl w:val="4DE0DEF2"/>
@@ -14328,7 +17777,7 @@
       </w:pPr>
     </w:lvl>
   </w:abstractNum>
-  <w:abstractNum w:abstractNumId="9" w15:restartNumberingAfterBreak="0">
+  <w:abstractNum w:abstractNumId="12" w15:restartNumberingAfterBreak="0">
     <w:nsid w:val="65426FB0"/>
     <w:multiLevelType w:val="multilevel"/>
     <w:tmpl w:val="25EC286E"/>
@@ -14441,7 +17890,7 @@
       </w:pPr>
     </w:lvl>
   </w:abstractNum>
-  <w:abstractNum w:abstractNumId="10" w15:restartNumberingAfterBreak="0">
+  <w:abstractNum w:abstractNumId="13" w15:restartNumberingAfterBreak="0">
     <w:nsid w:val="6A5A4E5B"/>
     <w:multiLevelType w:val="multilevel"/>
     <w:tmpl w:val="6422D702"/>
@@ -14590,7 +18039,7 @@
       </w:rPr>
     </w:lvl>
   </w:abstractNum>
-  <w:abstractNum w:abstractNumId="11" w15:restartNumberingAfterBreak="0">
+  <w:abstractNum w:abstractNumId="14" w15:restartNumberingAfterBreak="0">
     <w:nsid w:val="6C4D24B4"/>
     <w:multiLevelType w:val="multilevel"/>
     <w:tmpl w:val="AEF8F81C"/>
@@ -14703,7 +18152,7 @@
       </w:pPr>
     </w:lvl>
   </w:abstractNum>
-  <w:abstractNum w:abstractNumId="12" w15:restartNumberingAfterBreak="0">
+  <w:abstractNum w:abstractNumId="15" w15:restartNumberingAfterBreak="0">
     <w:nsid w:val="6CDB51B1"/>
     <w:multiLevelType w:val="multilevel"/>
     <w:tmpl w:val="7F0EAA6E"/>
@@ -14816,7 +18265,7 @@
       </w:pPr>
     </w:lvl>
   </w:abstractNum>
-  <w:abstractNum w:abstractNumId="13" w15:restartNumberingAfterBreak="0">
+  <w:abstractNum w:abstractNumId="16" w15:restartNumberingAfterBreak="0">
     <w:nsid w:val="6E632512"/>
     <w:multiLevelType w:val="hybridMultilevel"/>
     <w:tmpl w:val="4CE8DA48"/>
@@ -14905,7 +18354,7 @@
       </w:pPr>
     </w:lvl>
   </w:abstractNum>
-  <w:abstractNum w:abstractNumId="14" w15:restartNumberingAfterBreak="0">
+  <w:abstractNum w:abstractNumId="17" w15:restartNumberingAfterBreak="0">
     <w:nsid w:val="7D61475F"/>
     <w:multiLevelType w:val="multilevel"/>
     <w:tmpl w:val="A8287AD8"/>
@@ -15055,49 +18504,58 @@
     </w:lvl>
   </w:abstractNum>
   <w:num w:numId="1">
+    <w:abstractNumId w:val="11"/>
+  </w:num>
+  <w:num w:numId="2">
+    <w:abstractNumId w:val="2"/>
+  </w:num>
+  <w:num w:numId="3">
     <w:abstractNumId w:val="8"/>
   </w:num>
-  <w:num w:numId="2">
+  <w:num w:numId="4">
+    <w:abstractNumId w:val="5"/>
+  </w:num>
+  <w:num w:numId="5">
     <w:abstractNumId w:val="1"/>
   </w:num>
-  <w:num w:numId="3">
-    <w:abstractNumId w:val="5"/>
-  </w:num>
-  <w:num w:numId="4">
+  <w:num w:numId="6">
     <w:abstractNumId w:val="3"/>
   </w:num>
-  <w:num w:numId="5">
-    <w:abstractNumId w:val="0"/>
+  <w:num w:numId="7">
+    <w:abstractNumId w:val="13"/>
   </w:num>
-  <w:num w:numId="6">
-    <w:abstractNumId w:val="2"/>
+  <w:num w:numId="8">
+    <w:abstractNumId w:val="15"/>
   </w:num>
-  <w:num w:numId="7">
+  <w:num w:numId="9">
+    <w:abstractNumId w:val="14"/>
+  </w:num>
+  <w:num w:numId="10">
+    <w:abstractNumId w:val="6"/>
+  </w:num>
+  <w:num w:numId="11">
+    <w:abstractNumId w:val="16"/>
+  </w:num>
+  <w:num w:numId="12">
+    <w:abstractNumId w:val="9"/>
+  </w:num>
+  <w:num w:numId="13">
+    <w:abstractNumId w:val="12"/>
+  </w:num>
+  <w:num w:numId="14">
     <w:abstractNumId w:val="10"/>
   </w:num>
-  <w:num w:numId="8">
-    <w:abstractNumId w:val="12"/>
+  <w:num w:numId="15">
+    <w:abstractNumId w:val="17"/>
   </w:num>
-  <w:num w:numId="9">
-    <w:abstractNumId w:val="11"/>
-  </w:num>
-  <w:num w:numId="10">
+  <w:num w:numId="16">
     <w:abstractNumId w:val="4"/>
   </w:num>
-  <w:num w:numId="11">
-    <w:abstractNumId w:val="13"/>
-  </w:num>
-  <w:num w:numId="12">
-    <w:abstractNumId w:val="6"/>
-  </w:num>
-  <w:num w:numId="13">
-    <w:abstractNumId w:val="9"/>
-  </w:num>
-  <w:num w:numId="14">
+  <w:num w:numId="17">
     <w:abstractNumId w:val="7"/>
   </w:num>
-  <w:num w:numId="15">
-    <w:abstractNumId w:val="14"/>
+  <w:num w:numId="18">
+    <w:abstractNumId w:val="0"/>
   </w:num>
 </w:numbering>
 </file>

</xml_diff>